<commit_message>
Criado a Modelagem Física para o Banco de Dados
</commit_message>
<xml_diff>
--- a/Banco de Dados Relacional/Aula 10-02-2022/Matéria Banco de Dados Relacional.docx
+++ b/Banco de Dados Relacional/Aula 10-02-2022/Matéria Banco de Dados Relacional.docx
@@ -655,6 +655,64 @@
           </wp:inline>
         </w:drawing>
       </w:r>
+    </w:p>
+    <w:p>
+      <w:pPr>
+        <w:rPr>
+          <w:rFonts w:ascii="Arial" w:hAnsi="Arial" w:cs="Arial"/>
+          <w:b/>
+          <w:sz w:val="28"/>
+          <w:szCs w:val="28"/>
+        </w:rPr>
+      </w:pPr>
+    </w:p>
+    <w:p>
+      <w:pPr>
+        <w:rPr>
+          <w:rFonts w:ascii="Arial" w:hAnsi="Arial" w:cs="Arial"/>
+          <w:b/>
+          <w:sz w:val="28"/>
+          <w:szCs w:val="28"/>
+        </w:rPr>
+      </w:pPr>
+      <w:r>
+        <w:rPr>
+          <w:rFonts w:ascii="Arial" w:hAnsi="Arial" w:cs="Arial"/>
+          <w:b/>
+          <w:sz w:val="28"/>
+          <w:szCs w:val="28"/>
+        </w:rPr>
+        <w:t xml:space="preserve">Modelo </w:t>
+      </w:r>
+      <w:r>
+        <w:rPr>
+          <w:rFonts w:ascii="Arial" w:hAnsi="Arial" w:cs="Arial"/>
+          <w:b/>
+          <w:sz w:val="28"/>
+          <w:szCs w:val="28"/>
+        </w:rPr>
+        <w:t>Físico</w:t>
+      </w:r>
+      <w:r>
+        <w:rPr>
+          <w:rFonts w:ascii="Arial" w:hAnsi="Arial" w:cs="Arial"/>
+          <w:b/>
+          <w:sz w:val="28"/>
+          <w:szCs w:val="28"/>
+        </w:rPr>
+        <w:t>:</w:t>
+      </w:r>
+    </w:p>
+    <w:p>
+      <w:pPr>
+        <w:rPr>
+          <w:rFonts w:ascii="Arial" w:hAnsi="Arial" w:cs="Arial"/>
+          <w:b/>
+          <w:sz w:val="28"/>
+          <w:szCs w:val="28"/>
+          <w:u w:val="single"/>
+        </w:rPr>
+      </w:pPr>
       <w:bookmarkStart w:id="0" w:name="_GoBack"/>
       <w:bookmarkEnd w:id="0"/>
     </w:p>

</xml_diff>

<commit_message>
Criado arquivo PDF para o arquivo
</commit_message>
<xml_diff>
--- a/Banco de Dados Relacional/Aula 10-02-2022/Matéria Banco de Dados Relacional.docx
+++ b/Banco de Dados Relacional/Aula 10-02-2022/Matéria Banco de Dados Relacional.docx
@@ -73,23 +73,7 @@
           <w:sz w:val="28"/>
           <w:szCs w:val="28"/>
         </w:rPr>
-        <w:t>Construir o Modelo Entidade- Relacionamento e em segui</w:t>
-      </w:r>
-      <w:r>
-        <w:rPr>
-          <w:rFonts w:ascii="Arial" w:hAnsi="Arial" w:cs="Arial"/>
-          <w:sz w:val="28"/>
-          <w:szCs w:val="28"/>
-        </w:rPr>
-        <w:t xml:space="preserve">da o lógico </w:t>
-      </w:r>
-      <w:r>
-        <w:rPr>
-          <w:rFonts w:ascii="Arial" w:hAnsi="Arial" w:cs="Arial"/>
-          <w:sz w:val="28"/>
-          <w:szCs w:val="28"/>
-        </w:rPr>
-        <w:t>para a questão a seguir:</w:t>
+        <w:t>Construir o Modelo Entidade- Relacionamento e em seguida o lógico para a questão a seguir:</w:t>
       </w:r>
     </w:p>
     <w:p>
@@ -707,14 +691,2082 @@
       <w:pPr>
         <w:rPr>
           <w:rFonts w:ascii="Arial" w:hAnsi="Arial" w:cs="Arial"/>
+          <w:i/>
+          <w:color w:val="5B9BD5" w:themeColor="accent1"/>
+          <w:sz w:val="24"/>
+          <w:szCs w:val="24"/>
+          <w:u w:val="single"/>
+          <w14:shadow w14:blurRad="38100" w14:dist="25400" w14:dir="5400000" w14:sx="100000" w14:sy="100000" w14:kx="0" w14:ky="0" w14:algn="ctr">
+            <w14:srgbClr w14:val="6E747A">
+              <w14:alpha w14:val="57000"/>
+            </w14:srgbClr>
+          </w14:shadow>
+          <w14:textOutline w14:w="0" w14:cap="flat" w14:cmpd="sng" w14:algn="ctr">
+            <w14:noFill/>
+            <w14:prstDash w14:val="solid"/>
+            <w14:round/>
+          </w14:textOutline>
+        </w:rPr>
+      </w:pPr>
+      <w:r>
+        <w:rPr>
+          <w:rFonts w:ascii="Arial" w:hAnsi="Arial" w:cs="Arial"/>
+          <w:i/>
+          <w:color w:val="5B9BD5" w:themeColor="accent1"/>
+          <w:sz w:val="24"/>
+          <w:szCs w:val="24"/>
+          <w:u w:val="single"/>
+          <w14:shadow w14:blurRad="38100" w14:dist="25400" w14:dir="5400000" w14:sx="100000" w14:sy="100000" w14:kx="0" w14:ky="0" w14:algn="ctr">
+            <w14:srgbClr w14:val="6E747A">
+              <w14:alpha w14:val="57000"/>
+            </w14:srgbClr>
+          </w14:shadow>
+          <w14:textOutline w14:w="0" w14:cap="flat" w14:cmpd="sng" w14:algn="ctr">
+            <w14:noFill/>
+            <w14:prstDash w14:val="solid"/>
+            <w14:round/>
+          </w14:textOutline>
+        </w:rPr>
+        <w:t>-- CRIANDO O BANCO DE DADOS</w:t>
+      </w:r>
+    </w:p>
+    <w:p>
+      <w:pPr>
+        <w:rPr>
+          <w:rFonts w:ascii="Arial" w:hAnsi="Arial" w:cs="Arial"/>
+          <w:sz w:val="24"/>
+          <w:szCs w:val="24"/>
+        </w:rPr>
+      </w:pPr>
+      <w:r>
+        <w:rPr>
+          <w:rFonts w:ascii="Arial" w:hAnsi="Arial" w:cs="Arial"/>
+          <w:sz w:val="24"/>
+          <w:szCs w:val="24"/>
+        </w:rPr>
+        <w:t>CREATE DATABASE seguradora;</w:t>
+      </w:r>
+    </w:p>
+    <w:p>
+      <w:pPr>
+        <w:rPr>
+          <w:rFonts w:ascii="Arial" w:hAnsi="Arial" w:cs="Arial"/>
           <w:b/>
           <w:sz w:val="28"/>
           <w:szCs w:val="28"/>
           <w:u w:val="single"/>
         </w:rPr>
       </w:pPr>
+    </w:p>
+    <w:p>
+      <w:pPr>
+        <w:rPr>
+          <w:rFonts w:ascii="Arial" w:hAnsi="Arial" w:cs="Arial"/>
+          <w:i/>
+          <w:color w:val="5B9BD5" w:themeColor="accent1"/>
+          <w:sz w:val="24"/>
+          <w:szCs w:val="24"/>
+          <w:u w:val="single"/>
+          <w14:shadow w14:blurRad="38100" w14:dist="25400" w14:dir="5400000" w14:sx="100000" w14:sy="100000" w14:kx="0" w14:ky="0" w14:algn="ctr">
+            <w14:srgbClr w14:val="6E747A">
+              <w14:alpha w14:val="57000"/>
+            </w14:srgbClr>
+          </w14:shadow>
+          <w14:textOutline w14:w="0" w14:cap="flat" w14:cmpd="sng" w14:algn="ctr">
+            <w14:noFill/>
+            <w14:prstDash w14:val="solid"/>
+            <w14:round/>
+          </w14:textOutline>
+        </w:rPr>
+      </w:pPr>
+      <w:r>
+        <w:rPr>
+          <w:rFonts w:ascii="Arial" w:hAnsi="Arial" w:cs="Arial"/>
+          <w:i/>
+          <w:color w:val="5B9BD5" w:themeColor="accent1"/>
+          <w:sz w:val="24"/>
+          <w:szCs w:val="24"/>
+          <w:u w:val="single"/>
+          <w14:shadow w14:blurRad="38100" w14:dist="25400" w14:dir="5400000" w14:sx="100000" w14:sy="100000" w14:kx="0" w14:ky="0" w14:algn="ctr">
+            <w14:srgbClr w14:val="6E747A">
+              <w14:alpha w14:val="57000"/>
+            </w14:srgbClr>
+          </w14:shadow>
+          <w14:textOutline w14:w="0" w14:cap="flat" w14:cmpd="sng" w14:algn="ctr">
+            <w14:noFill/>
+            <w14:prstDash w14:val="solid"/>
+            <w14:round/>
+          </w14:textOutline>
+        </w:rPr>
+        <w:t>-- SELECIONAND QUAL BANCO DE DADOS IREI UTILIZAR</w:t>
+      </w:r>
+    </w:p>
+    <w:p>
+      <w:pPr>
+        <w:rPr>
+          <w:rFonts w:ascii="Arial" w:hAnsi="Arial" w:cs="Arial"/>
+          <w:sz w:val="24"/>
+          <w:szCs w:val="24"/>
+        </w:rPr>
+      </w:pPr>
+      <w:r>
+        <w:rPr>
+          <w:rFonts w:ascii="Arial" w:hAnsi="Arial" w:cs="Arial"/>
+          <w:sz w:val="24"/>
+          <w:szCs w:val="24"/>
+        </w:rPr>
+        <w:t>USE seguradora;</w:t>
+      </w:r>
+    </w:p>
+    <w:p>
+      <w:pPr>
+        <w:rPr>
+          <w:rFonts w:ascii="Arial" w:hAnsi="Arial" w:cs="Arial"/>
+          <w:b/>
+          <w:sz w:val="28"/>
+          <w:szCs w:val="28"/>
+          <w:u w:val="single"/>
+        </w:rPr>
+      </w:pPr>
+    </w:p>
+    <w:p>
+      <w:pPr>
+        <w:rPr>
+          <w:rFonts w:ascii="Arial" w:hAnsi="Arial" w:cs="Arial"/>
+          <w:i/>
+          <w:color w:val="5B9BD5" w:themeColor="accent1"/>
+          <w:sz w:val="24"/>
+          <w:szCs w:val="24"/>
+          <w:u w:val="single"/>
+          <w14:shadow w14:blurRad="38100" w14:dist="25400" w14:dir="5400000" w14:sx="100000" w14:sy="100000" w14:kx="0" w14:ky="0" w14:algn="ctr">
+            <w14:srgbClr w14:val="6E747A">
+              <w14:alpha w14:val="57000"/>
+            </w14:srgbClr>
+          </w14:shadow>
+          <w14:textOutline w14:w="0" w14:cap="flat" w14:cmpd="sng" w14:algn="ctr">
+            <w14:noFill/>
+            <w14:prstDash w14:val="solid"/>
+            <w14:round/>
+          </w14:textOutline>
+        </w:rPr>
+      </w:pPr>
+      <w:r>
+        <w:rPr>
+          <w:rFonts w:ascii="Arial" w:hAnsi="Arial" w:cs="Arial"/>
+          <w:i/>
+          <w:color w:val="5B9BD5" w:themeColor="accent1"/>
+          <w:sz w:val="24"/>
+          <w:szCs w:val="24"/>
+          <w:u w:val="single"/>
+          <w14:shadow w14:blurRad="38100" w14:dist="25400" w14:dir="5400000" w14:sx="100000" w14:sy="100000" w14:kx="0" w14:ky="0" w14:algn="ctr">
+            <w14:srgbClr w14:val="6E747A">
+              <w14:alpha w14:val="57000"/>
+            </w14:srgbClr>
+          </w14:shadow>
+          <w14:textOutline w14:w="0" w14:cap="flat" w14:cmpd="sng" w14:algn="ctr">
+            <w14:noFill/>
+            <w14:prstDash w14:val="solid"/>
+            <w14:round/>
+          </w14:textOutline>
+        </w:rPr>
+        <w:t>-- CRIANDO A TABELA 'cliente'</w:t>
+      </w:r>
+    </w:p>
+    <w:p>
+      <w:pPr>
+        <w:rPr>
+          <w:rFonts w:ascii="Arial" w:hAnsi="Arial" w:cs="Arial"/>
+          <w:sz w:val="24"/>
+          <w:szCs w:val="24"/>
+        </w:rPr>
+      </w:pPr>
+      <w:r>
+        <w:rPr>
+          <w:rFonts w:ascii="Arial" w:hAnsi="Arial" w:cs="Arial"/>
+          <w:sz w:val="24"/>
+          <w:szCs w:val="24"/>
+        </w:rPr>
+        <w:t>CREATE TABLE cliente (</w:t>
+      </w:r>
+    </w:p>
+    <w:p>
+      <w:pPr>
+        <w:rPr>
+          <w:rFonts w:ascii="Arial" w:hAnsi="Arial" w:cs="Arial"/>
+          <w:sz w:val="24"/>
+          <w:szCs w:val="24"/>
+        </w:rPr>
+      </w:pPr>
+      <w:r>
+        <w:rPr>
+          <w:rFonts w:ascii="Arial" w:hAnsi="Arial" w:cs="Arial"/>
+          <w:sz w:val="24"/>
+          <w:szCs w:val="24"/>
+        </w:rPr>
+        <w:t xml:space="preserve">    </w:t>
+      </w:r>
+      <w:proofErr w:type="spellStart"/>
+      <w:proofErr w:type="gramStart"/>
+      <w:r>
+        <w:rPr>
+          <w:rFonts w:ascii="Arial" w:hAnsi="Arial" w:cs="Arial"/>
+          <w:sz w:val="24"/>
+          <w:szCs w:val="24"/>
+        </w:rPr>
+        <w:t>numero</w:t>
+      </w:r>
+      <w:proofErr w:type="spellEnd"/>
+      <w:proofErr w:type="gramEnd"/>
+      <w:r>
+        <w:rPr>
+          <w:rFonts w:ascii="Arial" w:hAnsi="Arial" w:cs="Arial"/>
+          <w:sz w:val="24"/>
+          <w:szCs w:val="24"/>
+        </w:rPr>
+        <w:t xml:space="preserve"> INTEGER AUTO_INCREMENT,</w:t>
+      </w:r>
+    </w:p>
+    <w:p>
+      <w:pPr>
+        <w:rPr>
+          <w:rFonts w:ascii="Arial" w:hAnsi="Arial" w:cs="Arial"/>
+          <w:sz w:val="24"/>
+          <w:szCs w:val="24"/>
+        </w:rPr>
+      </w:pPr>
+      <w:r>
+        <w:rPr>
+          <w:rFonts w:ascii="Arial" w:hAnsi="Arial" w:cs="Arial"/>
+          <w:sz w:val="24"/>
+          <w:szCs w:val="24"/>
+        </w:rPr>
+        <w:t xml:space="preserve">    </w:t>
+      </w:r>
+      <w:proofErr w:type="gramStart"/>
+      <w:r>
+        <w:rPr>
+          <w:rFonts w:ascii="Arial" w:hAnsi="Arial" w:cs="Arial"/>
+          <w:sz w:val="24"/>
+          <w:szCs w:val="24"/>
+        </w:rPr>
+        <w:t>nome</w:t>
+      </w:r>
+      <w:proofErr w:type="gramEnd"/>
+      <w:r>
+        <w:rPr>
+          <w:rFonts w:ascii="Arial" w:hAnsi="Arial" w:cs="Arial"/>
+          <w:sz w:val="24"/>
+          <w:szCs w:val="24"/>
+        </w:rPr>
+        <w:t xml:space="preserve"> VARCHAR(60) NOT NULL,</w:t>
+      </w:r>
+    </w:p>
+    <w:p>
+      <w:pPr>
+        <w:rPr>
+          <w:rFonts w:ascii="Arial" w:hAnsi="Arial" w:cs="Arial"/>
+          <w:sz w:val="24"/>
+          <w:szCs w:val="24"/>
+        </w:rPr>
+      </w:pPr>
+      <w:r>
+        <w:rPr>
+          <w:rFonts w:ascii="Arial" w:hAnsi="Arial" w:cs="Arial"/>
+          <w:sz w:val="24"/>
+          <w:szCs w:val="24"/>
+        </w:rPr>
+        <w:t xml:space="preserve">    </w:t>
+      </w:r>
+      <w:proofErr w:type="spellStart"/>
+      <w:proofErr w:type="gramStart"/>
+      <w:r>
+        <w:rPr>
+          <w:rFonts w:ascii="Arial" w:hAnsi="Arial" w:cs="Arial"/>
+          <w:sz w:val="24"/>
+          <w:szCs w:val="24"/>
+        </w:rPr>
+        <w:t>endereco</w:t>
+      </w:r>
+      <w:proofErr w:type="spellEnd"/>
+      <w:proofErr w:type="gramEnd"/>
+      <w:r>
+        <w:rPr>
+          <w:rFonts w:ascii="Arial" w:hAnsi="Arial" w:cs="Arial"/>
+          <w:sz w:val="24"/>
+          <w:szCs w:val="24"/>
+        </w:rPr>
+        <w:t xml:space="preserve"> VARCHAR(80) NOT NULL,</w:t>
+      </w:r>
+    </w:p>
+    <w:p>
+      <w:pPr>
+        <w:rPr>
+          <w:rFonts w:ascii="Arial" w:hAnsi="Arial" w:cs="Arial"/>
+          <w:sz w:val="24"/>
+          <w:szCs w:val="24"/>
+        </w:rPr>
+      </w:pPr>
+      <w:r>
+        <w:rPr>
+          <w:rFonts w:ascii="Arial" w:hAnsi="Arial" w:cs="Arial"/>
+          <w:sz w:val="24"/>
+          <w:szCs w:val="24"/>
+        </w:rPr>
+        <w:t xml:space="preserve">    PRIMARY KEY(numero)</w:t>
+      </w:r>
+    </w:p>
+    <w:p>
+      <w:pPr>
+        <w:rPr>
+          <w:rFonts w:ascii="Arial" w:hAnsi="Arial" w:cs="Arial"/>
+          <w:b/>
+          <w:sz w:val="24"/>
+          <w:szCs w:val="24"/>
+          <w:u w:val="single"/>
+        </w:rPr>
+      </w:pPr>
+      <w:r>
+        <w:rPr>
+          <w:rFonts w:ascii="Arial" w:hAnsi="Arial" w:cs="Arial"/>
+          <w:sz w:val="24"/>
+          <w:szCs w:val="24"/>
+        </w:rPr>
+        <w:t>);</w:t>
+      </w:r>
+    </w:p>
+    <w:p>
+      <w:pPr>
+        <w:rPr>
+          <w:rFonts w:ascii="Arial" w:hAnsi="Arial" w:cs="Arial"/>
+          <w:sz w:val="24"/>
+          <w:szCs w:val="24"/>
+        </w:rPr>
+      </w:pPr>
+      <w:r>
+        <w:rPr>
+          <w:rFonts w:ascii="Arial" w:hAnsi="Arial" w:cs="Arial"/>
+          <w:sz w:val="24"/>
+          <w:szCs w:val="24"/>
+        </w:rPr>
+        <w:t>SELECT * FROM cliente;</w:t>
+      </w:r>
+    </w:p>
+    <w:p>
+      <w:pPr>
+        <w:rPr>
+          <w:rFonts w:ascii="Arial" w:hAnsi="Arial" w:cs="Arial"/>
+          <w:sz w:val="24"/>
+          <w:szCs w:val="24"/>
+        </w:rPr>
+      </w:pPr>
+      <w:r>
+        <w:rPr>
+          <w:rFonts w:ascii="Arial" w:hAnsi="Arial" w:cs="Arial"/>
+          <w:sz w:val="24"/>
+          <w:szCs w:val="24"/>
+        </w:rPr>
+        <w:t>DESC cliente;</w:t>
+      </w:r>
+    </w:p>
+    <w:p>
+      <w:pPr>
+        <w:rPr>
+          <w:rFonts w:ascii="Arial" w:hAnsi="Arial" w:cs="Arial"/>
+          <w:b/>
+          <w:sz w:val="24"/>
+          <w:szCs w:val="24"/>
+          <w:u w:val="single"/>
+        </w:rPr>
+      </w:pPr>
+    </w:p>
+    <w:p>
+      <w:pPr>
+        <w:rPr>
+          <w:rFonts w:ascii="Arial" w:hAnsi="Arial" w:cs="Arial"/>
+          <w:i/>
+          <w:color w:val="5B9BD5" w:themeColor="accent1"/>
+          <w:sz w:val="24"/>
+          <w:szCs w:val="24"/>
+          <w:u w:val="single"/>
+          <w14:shadow w14:blurRad="38100" w14:dist="25400" w14:dir="5400000" w14:sx="100000" w14:sy="100000" w14:kx="0" w14:ky="0" w14:algn="ctr">
+            <w14:srgbClr w14:val="6E747A">
+              <w14:alpha w14:val="57000"/>
+            </w14:srgbClr>
+          </w14:shadow>
+          <w14:textOutline w14:w="0" w14:cap="flat" w14:cmpd="sng" w14:algn="ctr">
+            <w14:noFill/>
+            <w14:prstDash w14:val="solid"/>
+            <w14:round/>
+          </w14:textOutline>
+        </w:rPr>
+      </w:pPr>
+      <w:r>
+        <w:rPr>
+          <w:rFonts w:ascii="Arial" w:hAnsi="Arial" w:cs="Arial"/>
+          <w:i/>
+          <w:color w:val="5B9BD5" w:themeColor="accent1"/>
+          <w:sz w:val="24"/>
+          <w:szCs w:val="24"/>
+          <w:u w:val="single"/>
+          <w14:shadow w14:blurRad="38100" w14:dist="25400" w14:dir="5400000" w14:sx="100000" w14:sy="100000" w14:kx="0" w14:ky="0" w14:algn="ctr">
+            <w14:srgbClr w14:val="6E747A">
+              <w14:alpha w14:val="57000"/>
+            </w14:srgbClr>
+          </w14:shadow>
+          <w14:textOutline w14:w="0" w14:cap="flat" w14:cmpd="sng" w14:algn="ctr">
+            <w14:noFill/>
+            <w14:prstDash w14:val="solid"/>
+            <w14:round/>
+          </w14:textOutline>
+        </w:rPr>
+        <w:t>-- CRIANDO A TABELA '</w:t>
+      </w:r>
+      <w:proofErr w:type="spellStart"/>
+      <w:r>
+        <w:rPr>
+          <w:rFonts w:ascii="Arial" w:hAnsi="Arial" w:cs="Arial"/>
+          <w:i/>
+          <w:color w:val="5B9BD5" w:themeColor="accent1"/>
+          <w:sz w:val="24"/>
+          <w:szCs w:val="24"/>
+          <w:u w:val="single"/>
+          <w14:shadow w14:blurRad="38100" w14:dist="25400" w14:dir="5400000" w14:sx="100000" w14:sy="100000" w14:kx="0" w14:ky="0" w14:algn="ctr">
+            <w14:srgbClr w14:val="6E747A">
+              <w14:alpha w14:val="57000"/>
+            </w14:srgbClr>
+          </w14:shadow>
+          <w14:textOutline w14:w="0" w14:cap="flat" w14:cmpd="sng" w14:algn="ctr">
+            <w14:noFill/>
+            <w14:prstDash w14:val="solid"/>
+            <w14:round/>
+          </w14:textOutline>
+        </w:rPr>
+        <w:t>apolice</w:t>
+      </w:r>
+      <w:proofErr w:type="spellEnd"/>
+      <w:r>
+        <w:rPr>
+          <w:rFonts w:ascii="Arial" w:hAnsi="Arial" w:cs="Arial"/>
+          <w:i/>
+          <w:color w:val="5B9BD5" w:themeColor="accent1"/>
+          <w:sz w:val="24"/>
+          <w:szCs w:val="24"/>
+          <w:u w:val="single"/>
+          <w14:shadow w14:blurRad="38100" w14:dist="25400" w14:dir="5400000" w14:sx="100000" w14:sy="100000" w14:kx="0" w14:ky="0" w14:algn="ctr">
+            <w14:srgbClr w14:val="6E747A">
+              <w14:alpha w14:val="57000"/>
+            </w14:srgbClr>
+          </w14:shadow>
+          <w14:textOutline w14:w="0" w14:cap="flat" w14:cmpd="sng" w14:algn="ctr">
+            <w14:noFill/>
+            <w14:prstDash w14:val="solid"/>
+            <w14:round/>
+          </w14:textOutline>
+        </w:rPr>
+        <w:t>'</w:t>
+      </w:r>
+    </w:p>
+    <w:p>
+      <w:pPr>
+        <w:rPr>
+          <w:rFonts w:ascii="Arial" w:hAnsi="Arial" w:cs="Arial"/>
+          <w:sz w:val="24"/>
+          <w:szCs w:val="24"/>
+        </w:rPr>
+      </w:pPr>
+      <w:r>
+        <w:rPr>
+          <w:rFonts w:ascii="Arial" w:hAnsi="Arial" w:cs="Arial"/>
+          <w:sz w:val="24"/>
+          <w:szCs w:val="24"/>
+        </w:rPr>
+        <w:t xml:space="preserve">CREATE TABLE </w:t>
+      </w:r>
+      <w:proofErr w:type="spellStart"/>
+      <w:r>
+        <w:rPr>
+          <w:rFonts w:ascii="Arial" w:hAnsi="Arial" w:cs="Arial"/>
+          <w:sz w:val="24"/>
+          <w:szCs w:val="24"/>
+        </w:rPr>
+        <w:t>apolice</w:t>
+      </w:r>
+      <w:proofErr w:type="spellEnd"/>
+      <w:r>
+        <w:rPr>
+          <w:rFonts w:ascii="Arial" w:hAnsi="Arial" w:cs="Arial"/>
+          <w:sz w:val="24"/>
+          <w:szCs w:val="24"/>
+        </w:rPr>
+        <w:t xml:space="preserve"> (</w:t>
+      </w:r>
+    </w:p>
+    <w:p>
+      <w:pPr>
+        <w:rPr>
+          <w:rFonts w:ascii="Arial" w:hAnsi="Arial" w:cs="Arial"/>
+          <w:sz w:val="24"/>
+          <w:szCs w:val="24"/>
+        </w:rPr>
+      </w:pPr>
+      <w:r>
+        <w:rPr>
+          <w:rFonts w:ascii="Arial" w:hAnsi="Arial" w:cs="Arial"/>
+          <w:sz w:val="24"/>
+          <w:szCs w:val="24"/>
+        </w:rPr>
+        <w:t xml:space="preserve">    </w:t>
+      </w:r>
+      <w:proofErr w:type="spellStart"/>
+      <w:proofErr w:type="gramStart"/>
+      <w:r>
+        <w:rPr>
+          <w:rFonts w:ascii="Arial" w:hAnsi="Arial" w:cs="Arial"/>
+          <w:sz w:val="24"/>
+          <w:szCs w:val="24"/>
+        </w:rPr>
+        <w:t>numero</w:t>
+      </w:r>
+      <w:proofErr w:type="spellEnd"/>
+      <w:proofErr w:type="gramEnd"/>
+      <w:r>
+        <w:rPr>
+          <w:rFonts w:ascii="Arial" w:hAnsi="Arial" w:cs="Arial"/>
+          <w:sz w:val="24"/>
+          <w:szCs w:val="24"/>
+        </w:rPr>
+        <w:t xml:space="preserve"> INTEGER AUTO_INCREMENT,</w:t>
+      </w:r>
+    </w:p>
+    <w:p>
+      <w:pPr>
+        <w:rPr>
+          <w:rFonts w:ascii="Arial" w:hAnsi="Arial" w:cs="Arial"/>
+          <w:sz w:val="24"/>
+          <w:szCs w:val="24"/>
+        </w:rPr>
+      </w:pPr>
+      <w:r>
+        <w:rPr>
+          <w:rFonts w:ascii="Arial" w:hAnsi="Arial" w:cs="Arial"/>
+          <w:sz w:val="24"/>
+          <w:szCs w:val="24"/>
+        </w:rPr>
+        <w:t xml:space="preserve">    </w:t>
+      </w:r>
+      <w:proofErr w:type="gramStart"/>
+      <w:r>
+        <w:rPr>
+          <w:rFonts w:ascii="Arial" w:hAnsi="Arial" w:cs="Arial"/>
+          <w:sz w:val="24"/>
+          <w:szCs w:val="24"/>
+        </w:rPr>
+        <w:t>valor</w:t>
+      </w:r>
+      <w:proofErr w:type="gramEnd"/>
+      <w:r>
+        <w:rPr>
+          <w:rFonts w:ascii="Arial" w:hAnsi="Arial" w:cs="Arial"/>
+          <w:sz w:val="24"/>
+          <w:szCs w:val="24"/>
+        </w:rPr>
+        <w:t xml:space="preserve"> FLOAT(4, 2) NOT NULL,</w:t>
+      </w:r>
+    </w:p>
+    <w:p>
+      <w:pPr>
+        <w:rPr>
+          <w:rFonts w:ascii="Arial" w:hAnsi="Arial" w:cs="Arial"/>
+          <w:sz w:val="24"/>
+          <w:szCs w:val="24"/>
+        </w:rPr>
+      </w:pPr>
+      <w:r>
+        <w:rPr>
+          <w:rFonts w:ascii="Arial" w:hAnsi="Arial" w:cs="Arial"/>
+          <w:sz w:val="24"/>
+          <w:szCs w:val="24"/>
+        </w:rPr>
+        <w:t xml:space="preserve">    PRIMARY KEY(numero),</w:t>
+      </w:r>
+    </w:p>
+    <w:p>
+      <w:pPr>
+        <w:rPr>
+          <w:rFonts w:ascii="Arial" w:hAnsi="Arial" w:cs="Arial"/>
+          <w:sz w:val="24"/>
+          <w:szCs w:val="24"/>
+        </w:rPr>
+      </w:pPr>
+      <w:r>
+        <w:rPr>
+          <w:rFonts w:ascii="Arial" w:hAnsi="Arial" w:cs="Arial"/>
+          <w:sz w:val="24"/>
+          <w:szCs w:val="24"/>
+        </w:rPr>
+        <w:t xml:space="preserve">    </w:t>
+      </w:r>
+      <w:proofErr w:type="spellStart"/>
+      <w:proofErr w:type="gramStart"/>
+      <w:r>
+        <w:rPr>
+          <w:rFonts w:ascii="Arial" w:hAnsi="Arial" w:cs="Arial"/>
+          <w:sz w:val="24"/>
+          <w:szCs w:val="24"/>
+        </w:rPr>
+        <w:t>fk</w:t>
+      </w:r>
+      <w:proofErr w:type="gramEnd"/>
+      <w:r>
+        <w:rPr>
+          <w:rFonts w:ascii="Arial" w:hAnsi="Arial" w:cs="Arial"/>
+          <w:sz w:val="24"/>
+          <w:szCs w:val="24"/>
+        </w:rPr>
+        <w:t>_cliente</w:t>
+      </w:r>
+      <w:proofErr w:type="spellEnd"/>
+      <w:r>
+        <w:rPr>
+          <w:rFonts w:ascii="Arial" w:hAnsi="Arial" w:cs="Arial"/>
+          <w:sz w:val="24"/>
+          <w:szCs w:val="24"/>
+        </w:rPr>
+        <w:t xml:space="preserve"> INTEGER,</w:t>
+      </w:r>
+    </w:p>
+    <w:p>
+      <w:pPr>
+        <w:rPr>
+          <w:rFonts w:ascii="Arial" w:hAnsi="Arial" w:cs="Arial"/>
+          <w:sz w:val="24"/>
+          <w:szCs w:val="24"/>
+        </w:rPr>
+      </w:pPr>
+      <w:r>
+        <w:rPr>
+          <w:rFonts w:ascii="Arial" w:hAnsi="Arial" w:cs="Arial"/>
+          <w:sz w:val="24"/>
+          <w:szCs w:val="24"/>
+        </w:rPr>
+        <w:t xml:space="preserve">    </w:t>
+      </w:r>
+      <w:proofErr w:type="spellStart"/>
+      <w:proofErr w:type="gramStart"/>
+      <w:r>
+        <w:rPr>
+          <w:rFonts w:ascii="Arial" w:hAnsi="Arial" w:cs="Arial"/>
+          <w:sz w:val="24"/>
+          <w:szCs w:val="24"/>
+        </w:rPr>
+        <w:t>fk</w:t>
+      </w:r>
+      <w:proofErr w:type="gramEnd"/>
+      <w:r>
+        <w:rPr>
+          <w:rFonts w:ascii="Arial" w:hAnsi="Arial" w:cs="Arial"/>
+          <w:sz w:val="24"/>
+          <w:szCs w:val="24"/>
+        </w:rPr>
+        <w:t>_carro</w:t>
+      </w:r>
+      <w:proofErr w:type="spellEnd"/>
+      <w:r>
+        <w:rPr>
+          <w:rFonts w:ascii="Arial" w:hAnsi="Arial" w:cs="Arial"/>
+          <w:sz w:val="24"/>
+          <w:szCs w:val="24"/>
+        </w:rPr>
+        <w:t xml:space="preserve"> INTEGER</w:t>
+      </w:r>
+    </w:p>
+    <w:p>
+      <w:pPr>
+        <w:rPr>
+          <w:rFonts w:ascii="Arial" w:hAnsi="Arial" w:cs="Arial"/>
+          <w:sz w:val="24"/>
+          <w:szCs w:val="24"/>
+        </w:rPr>
+      </w:pPr>
+      <w:r>
+        <w:rPr>
+          <w:rFonts w:ascii="Arial" w:hAnsi="Arial" w:cs="Arial"/>
+          <w:sz w:val="24"/>
+          <w:szCs w:val="24"/>
+        </w:rPr>
+        <w:t>);</w:t>
+      </w:r>
+    </w:p>
+    <w:p>
+      <w:pPr>
+        <w:rPr>
+          <w:rFonts w:ascii="Arial" w:hAnsi="Arial" w:cs="Arial"/>
+          <w:b/>
+          <w:sz w:val="24"/>
+          <w:szCs w:val="24"/>
+          <w:u w:val="single"/>
+        </w:rPr>
+      </w:pPr>
+    </w:p>
+    <w:p>
+      <w:pPr>
+        <w:rPr>
+          <w:rFonts w:ascii="Arial" w:hAnsi="Arial" w:cs="Arial"/>
+          <w:i/>
+          <w:color w:val="5B9BD5" w:themeColor="accent1"/>
+          <w:sz w:val="24"/>
+          <w:szCs w:val="24"/>
+          <w:u w:val="single"/>
+          <w14:shadow w14:blurRad="38100" w14:dist="25400" w14:dir="5400000" w14:sx="100000" w14:sy="100000" w14:kx="0" w14:ky="0" w14:algn="ctr">
+            <w14:srgbClr w14:val="6E747A">
+              <w14:alpha w14:val="57000"/>
+            </w14:srgbClr>
+          </w14:shadow>
+          <w14:textOutline w14:w="0" w14:cap="flat" w14:cmpd="sng" w14:algn="ctr">
+            <w14:noFill/>
+            <w14:prstDash w14:val="solid"/>
+            <w14:round/>
+          </w14:textOutline>
+        </w:rPr>
+      </w:pPr>
+      <w:r>
+        <w:rPr>
+          <w:rFonts w:ascii="Arial" w:hAnsi="Arial" w:cs="Arial"/>
+          <w:i/>
+          <w:color w:val="5B9BD5" w:themeColor="accent1"/>
+          <w:sz w:val="24"/>
+          <w:szCs w:val="24"/>
+          <w:u w:val="single"/>
+          <w14:shadow w14:blurRad="38100" w14:dist="25400" w14:dir="5400000" w14:sx="100000" w14:sy="100000" w14:kx="0" w14:ky="0" w14:algn="ctr">
+            <w14:srgbClr w14:val="6E747A">
+              <w14:alpha w14:val="57000"/>
+            </w14:srgbClr>
+          </w14:shadow>
+          <w14:textOutline w14:w="0" w14:cap="flat" w14:cmpd="sng" w14:algn="ctr">
+            <w14:noFill/>
+            <w14:prstDash w14:val="solid"/>
+            <w14:round/>
+          </w14:textOutline>
+        </w:rPr>
+        <w:t>-- CRIANDO A FK (FOREIGN KEY) COM Nome '</w:t>
+      </w:r>
+      <w:proofErr w:type="spellStart"/>
+      <w:r>
+        <w:rPr>
+          <w:rFonts w:ascii="Arial" w:hAnsi="Arial" w:cs="Arial"/>
+          <w:i/>
+          <w:color w:val="5B9BD5" w:themeColor="accent1"/>
+          <w:sz w:val="24"/>
+          <w:szCs w:val="24"/>
+          <w:u w:val="single"/>
+          <w14:shadow w14:blurRad="38100" w14:dist="25400" w14:dir="5400000" w14:sx="100000" w14:sy="100000" w14:kx="0" w14:ky="0" w14:algn="ctr">
+            <w14:srgbClr w14:val="6E747A">
+              <w14:alpha w14:val="57000"/>
+            </w14:srgbClr>
+          </w14:shadow>
+          <w14:textOutline w14:w="0" w14:cap="flat" w14:cmpd="sng" w14:algn="ctr">
+            <w14:noFill/>
+            <w14:prstDash w14:val="solid"/>
+            <w14:round/>
+          </w14:textOutline>
+        </w:rPr>
+        <w:t>fk_cliente</w:t>
+      </w:r>
+      <w:proofErr w:type="spellEnd"/>
+      <w:r>
+        <w:rPr>
+          <w:rFonts w:ascii="Arial" w:hAnsi="Arial" w:cs="Arial"/>
+          <w:i/>
+          <w:color w:val="5B9BD5" w:themeColor="accent1"/>
+          <w:sz w:val="24"/>
+          <w:szCs w:val="24"/>
+          <w:u w:val="single"/>
+          <w14:shadow w14:blurRad="38100" w14:dist="25400" w14:dir="5400000" w14:sx="100000" w14:sy="100000" w14:kx="0" w14:ky="0" w14:algn="ctr">
+            <w14:srgbClr w14:val="6E747A">
+              <w14:alpha w14:val="57000"/>
+            </w14:srgbClr>
+          </w14:shadow>
+          <w14:textOutline w14:w="0" w14:cap="flat" w14:cmpd="sng" w14:algn="ctr">
+            <w14:noFill/>
+            <w14:prstDash w14:val="solid"/>
+            <w14:round/>
+          </w14:textOutline>
+        </w:rPr>
+        <w:t>'</w:t>
+      </w:r>
+    </w:p>
+    <w:p>
+      <w:pPr>
+        <w:rPr>
+          <w:rFonts w:ascii="Arial" w:hAnsi="Arial" w:cs="Arial"/>
+          <w:sz w:val="24"/>
+          <w:szCs w:val="24"/>
+        </w:rPr>
+      </w:pPr>
+      <w:r>
+        <w:rPr>
+          <w:rFonts w:ascii="Arial" w:hAnsi="Arial" w:cs="Arial"/>
+          <w:sz w:val="24"/>
+          <w:szCs w:val="24"/>
+        </w:rPr>
+        <w:t xml:space="preserve">ALTER TABLE </w:t>
+      </w:r>
+      <w:proofErr w:type="spellStart"/>
+      <w:r>
+        <w:rPr>
+          <w:rFonts w:ascii="Arial" w:hAnsi="Arial" w:cs="Arial"/>
+          <w:sz w:val="24"/>
+          <w:szCs w:val="24"/>
+        </w:rPr>
+        <w:t>apolice</w:t>
+      </w:r>
+      <w:proofErr w:type="spellEnd"/>
+      <w:r>
+        <w:rPr>
+          <w:rFonts w:ascii="Arial" w:hAnsi="Arial" w:cs="Arial"/>
+          <w:sz w:val="24"/>
+          <w:szCs w:val="24"/>
+        </w:rPr>
+        <w:t xml:space="preserve"> ADD CONSTRAINT </w:t>
+      </w:r>
+      <w:proofErr w:type="spellStart"/>
+      <w:r>
+        <w:rPr>
+          <w:rFonts w:ascii="Arial" w:hAnsi="Arial" w:cs="Arial"/>
+          <w:sz w:val="24"/>
+          <w:szCs w:val="24"/>
+        </w:rPr>
+        <w:t>fk_apolice_cliente</w:t>
+      </w:r>
+      <w:proofErr w:type="spellEnd"/>
+    </w:p>
+    <w:p>
+      <w:pPr>
+        <w:rPr>
+          <w:rFonts w:ascii="Arial" w:hAnsi="Arial" w:cs="Arial"/>
+          <w:sz w:val="24"/>
+          <w:szCs w:val="24"/>
+        </w:rPr>
+      </w:pPr>
+      <w:r>
+        <w:rPr>
+          <w:rFonts w:ascii="Arial" w:hAnsi="Arial" w:cs="Arial"/>
+          <w:sz w:val="24"/>
+          <w:szCs w:val="24"/>
+        </w:rPr>
+        <w:t>FOREIGN KEY(</w:t>
+      </w:r>
+      <w:proofErr w:type="spellStart"/>
+      <w:r>
+        <w:rPr>
+          <w:rFonts w:ascii="Arial" w:hAnsi="Arial" w:cs="Arial"/>
+          <w:sz w:val="24"/>
+          <w:szCs w:val="24"/>
+        </w:rPr>
+        <w:t>fk_cliente</w:t>
+      </w:r>
+      <w:proofErr w:type="spellEnd"/>
+      <w:r>
+        <w:rPr>
+          <w:rFonts w:ascii="Arial" w:hAnsi="Arial" w:cs="Arial"/>
+          <w:sz w:val="24"/>
+          <w:szCs w:val="24"/>
+        </w:rPr>
+        <w:t>) REFERENCES cliente(numero);</w:t>
+      </w:r>
+    </w:p>
+    <w:p>
+      <w:pPr>
+        <w:rPr>
+          <w:rFonts w:ascii="Arial" w:hAnsi="Arial" w:cs="Arial"/>
+          <w:sz w:val="24"/>
+          <w:szCs w:val="24"/>
+        </w:rPr>
+      </w:pPr>
+    </w:p>
+    <w:p>
+      <w:pPr>
+        <w:rPr>
+          <w:rFonts w:ascii="Arial" w:hAnsi="Arial" w:cs="Arial"/>
+          <w:sz w:val="24"/>
+          <w:szCs w:val="24"/>
+        </w:rPr>
+      </w:pPr>
+      <w:r>
+        <w:rPr>
+          <w:rFonts w:ascii="Arial" w:hAnsi="Arial" w:cs="Arial"/>
+          <w:sz w:val="24"/>
+          <w:szCs w:val="24"/>
+        </w:rPr>
+        <w:t xml:space="preserve">SELECT * FROM </w:t>
+      </w:r>
+      <w:proofErr w:type="spellStart"/>
+      <w:r>
+        <w:rPr>
+          <w:rFonts w:ascii="Arial" w:hAnsi="Arial" w:cs="Arial"/>
+          <w:sz w:val="24"/>
+          <w:szCs w:val="24"/>
+        </w:rPr>
+        <w:t>apolice</w:t>
+      </w:r>
+      <w:proofErr w:type="spellEnd"/>
+      <w:r>
+        <w:rPr>
+          <w:rFonts w:ascii="Arial" w:hAnsi="Arial" w:cs="Arial"/>
+          <w:sz w:val="24"/>
+          <w:szCs w:val="24"/>
+        </w:rPr>
+        <w:t>;</w:t>
+      </w:r>
+    </w:p>
+    <w:p>
+      <w:pPr>
+        <w:rPr>
+          <w:rFonts w:ascii="Arial" w:hAnsi="Arial" w:cs="Arial"/>
+          <w:b/>
+          <w:sz w:val="24"/>
+          <w:szCs w:val="24"/>
+          <w:u w:val="single"/>
+        </w:rPr>
+      </w:pPr>
+      <w:r>
+        <w:rPr>
+          <w:rFonts w:ascii="Arial" w:hAnsi="Arial" w:cs="Arial"/>
+          <w:sz w:val="24"/>
+          <w:szCs w:val="24"/>
+        </w:rPr>
+        <w:t xml:space="preserve">DESC </w:t>
+      </w:r>
+      <w:proofErr w:type="spellStart"/>
+      <w:r>
+        <w:rPr>
+          <w:rFonts w:ascii="Arial" w:hAnsi="Arial" w:cs="Arial"/>
+          <w:sz w:val="24"/>
+          <w:szCs w:val="24"/>
+        </w:rPr>
+        <w:t>apolice</w:t>
+      </w:r>
+      <w:proofErr w:type="spellEnd"/>
+      <w:r>
+        <w:rPr>
+          <w:rFonts w:ascii="Arial" w:hAnsi="Arial" w:cs="Arial"/>
+          <w:sz w:val="24"/>
+          <w:szCs w:val="24"/>
+        </w:rPr>
+        <w:t>;</w:t>
+      </w:r>
+    </w:p>
+    <w:p>
+      <w:pPr>
+        <w:rPr>
+          <w:rFonts w:ascii="Arial" w:hAnsi="Arial" w:cs="Arial"/>
+          <w:b/>
+          <w:sz w:val="24"/>
+          <w:szCs w:val="24"/>
+          <w:u w:val="single"/>
+        </w:rPr>
+      </w:pPr>
+    </w:p>
+    <w:p>
+      <w:pPr>
+        <w:rPr>
+          <w:rFonts w:ascii="Arial" w:hAnsi="Arial" w:cs="Arial"/>
+          <w:i/>
+          <w:color w:val="5B9BD5" w:themeColor="accent1"/>
+          <w:sz w:val="24"/>
+          <w:szCs w:val="24"/>
+          <w:u w:val="single"/>
+          <w14:shadow w14:blurRad="38100" w14:dist="25400" w14:dir="5400000" w14:sx="100000" w14:sy="100000" w14:kx="0" w14:ky="0" w14:algn="ctr">
+            <w14:srgbClr w14:val="6E747A">
+              <w14:alpha w14:val="57000"/>
+            </w14:srgbClr>
+          </w14:shadow>
+          <w14:textOutline w14:w="0" w14:cap="flat" w14:cmpd="sng" w14:algn="ctr">
+            <w14:noFill/>
+            <w14:prstDash w14:val="solid"/>
+            <w14:round/>
+          </w14:textOutline>
+        </w:rPr>
+      </w:pPr>
+      <w:r>
+        <w:rPr>
+          <w:rFonts w:ascii="Arial" w:hAnsi="Arial" w:cs="Arial"/>
+          <w:i/>
+          <w:color w:val="5B9BD5" w:themeColor="accent1"/>
+          <w:sz w:val="24"/>
+          <w:szCs w:val="24"/>
+          <w:u w:val="single"/>
+          <w14:shadow w14:blurRad="38100" w14:dist="25400" w14:dir="5400000" w14:sx="100000" w14:sy="100000" w14:kx="0" w14:ky="0" w14:algn="ctr">
+            <w14:srgbClr w14:val="6E747A">
+              <w14:alpha w14:val="57000"/>
+            </w14:srgbClr>
+          </w14:shadow>
+          <w14:textOutline w14:w="0" w14:cap="flat" w14:cmpd="sng" w14:algn="ctr">
+            <w14:noFill/>
+            <w14:prstDash w14:val="solid"/>
+            <w14:round/>
+          </w14:textOutline>
+        </w:rPr>
+        <w:t>-- CRIANDO A TABELA 'carro'</w:t>
+      </w:r>
+    </w:p>
+    <w:p>
+      <w:pPr>
+        <w:rPr>
+          <w:rFonts w:ascii="Arial" w:hAnsi="Arial" w:cs="Arial"/>
+          <w:sz w:val="24"/>
+          <w:szCs w:val="24"/>
+        </w:rPr>
+      </w:pPr>
+      <w:r>
+        <w:rPr>
+          <w:rFonts w:ascii="Arial" w:hAnsi="Arial" w:cs="Arial"/>
+          <w:sz w:val="24"/>
+          <w:szCs w:val="24"/>
+        </w:rPr>
+        <w:t>CREATE TABLE carro (</w:t>
+      </w:r>
+    </w:p>
+    <w:p>
+      <w:pPr>
+        <w:rPr>
+          <w:rFonts w:ascii="Arial" w:hAnsi="Arial" w:cs="Arial"/>
+          <w:sz w:val="24"/>
+          <w:szCs w:val="24"/>
+        </w:rPr>
+      </w:pPr>
+      <w:r>
+        <w:rPr>
+          <w:rFonts w:ascii="Arial" w:hAnsi="Arial" w:cs="Arial"/>
+          <w:sz w:val="24"/>
+          <w:szCs w:val="24"/>
+        </w:rPr>
+        <w:t xml:space="preserve">    </w:t>
+      </w:r>
+      <w:proofErr w:type="gramStart"/>
+      <w:r>
+        <w:rPr>
+          <w:rFonts w:ascii="Arial" w:hAnsi="Arial" w:cs="Arial"/>
+          <w:sz w:val="24"/>
+          <w:szCs w:val="24"/>
+        </w:rPr>
+        <w:t>registro</w:t>
+      </w:r>
+      <w:proofErr w:type="gramEnd"/>
+      <w:r>
+        <w:rPr>
+          <w:rFonts w:ascii="Arial" w:hAnsi="Arial" w:cs="Arial"/>
+          <w:sz w:val="24"/>
+          <w:szCs w:val="24"/>
+        </w:rPr>
+        <w:t xml:space="preserve"> INTEGER AUTO_INCREMENT,</w:t>
+      </w:r>
+    </w:p>
+    <w:p>
+      <w:pPr>
+        <w:rPr>
+          <w:rFonts w:ascii="Arial" w:hAnsi="Arial" w:cs="Arial"/>
+          <w:sz w:val="24"/>
+          <w:szCs w:val="24"/>
+        </w:rPr>
+      </w:pPr>
+      <w:r>
+        <w:rPr>
+          <w:rFonts w:ascii="Arial" w:hAnsi="Arial" w:cs="Arial"/>
+          <w:sz w:val="24"/>
+          <w:szCs w:val="24"/>
+        </w:rPr>
+        <w:t xml:space="preserve">    </w:t>
+      </w:r>
+      <w:proofErr w:type="gramStart"/>
+      <w:r>
+        <w:rPr>
+          <w:rFonts w:ascii="Arial" w:hAnsi="Arial" w:cs="Arial"/>
+          <w:sz w:val="24"/>
+          <w:szCs w:val="24"/>
+        </w:rPr>
+        <w:t>marca</w:t>
+      </w:r>
+      <w:proofErr w:type="gramEnd"/>
+      <w:r>
+        <w:rPr>
+          <w:rFonts w:ascii="Arial" w:hAnsi="Arial" w:cs="Arial"/>
+          <w:sz w:val="24"/>
+          <w:szCs w:val="24"/>
+        </w:rPr>
+        <w:t xml:space="preserve"> VARCHAR(40) NOT NULL,</w:t>
+      </w:r>
+    </w:p>
+    <w:p>
+      <w:pPr>
+        <w:rPr>
+          <w:rFonts w:ascii="Arial" w:hAnsi="Arial" w:cs="Arial"/>
+          <w:sz w:val="24"/>
+          <w:szCs w:val="24"/>
+        </w:rPr>
+      </w:pPr>
+      <w:r>
+        <w:rPr>
+          <w:rFonts w:ascii="Arial" w:hAnsi="Arial" w:cs="Arial"/>
+          <w:sz w:val="24"/>
+          <w:szCs w:val="24"/>
+        </w:rPr>
+        <w:t xml:space="preserve">    PRIMARY KEY(registro),</w:t>
+      </w:r>
+    </w:p>
+    <w:p>
+      <w:pPr>
+        <w:rPr>
+          <w:rFonts w:ascii="Arial" w:hAnsi="Arial" w:cs="Arial"/>
+          <w:sz w:val="24"/>
+          <w:szCs w:val="24"/>
+        </w:rPr>
+      </w:pPr>
+      <w:r>
+        <w:rPr>
+          <w:rFonts w:ascii="Arial" w:hAnsi="Arial" w:cs="Arial"/>
+          <w:sz w:val="24"/>
+          <w:szCs w:val="24"/>
+        </w:rPr>
+        <w:t xml:space="preserve">    </w:t>
+      </w:r>
+      <w:proofErr w:type="spellStart"/>
+      <w:proofErr w:type="gramStart"/>
+      <w:r>
+        <w:rPr>
+          <w:rFonts w:ascii="Arial" w:hAnsi="Arial" w:cs="Arial"/>
+          <w:sz w:val="24"/>
+          <w:szCs w:val="24"/>
+        </w:rPr>
+        <w:t>fk</w:t>
+      </w:r>
+      <w:proofErr w:type="gramEnd"/>
+      <w:r>
+        <w:rPr>
+          <w:rFonts w:ascii="Arial" w:hAnsi="Arial" w:cs="Arial"/>
+          <w:sz w:val="24"/>
+          <w:szCs w:val="24"/>
+        </w:rPr>
+        <w:t>_apolice</w:t>
+      </w:r>
+      <w:proofErr w:type="spellEnd"/>
+      <w:r>
+        <w:rPr>
+          <w:rFonts w:ascii="Arial" w:hAnsi="Arial" w:cs="Arial"/>
+          <w:sz w:val="24"/>
+          <w:szCs w:val="24"/>
+        </w:rPr>
+        <w:t xml:space="preserve"> INTEGER</w:t>
+      </w:r>
+    </w:p>
+    <w:p>
+      <w:pPr>
+        <w:rPr>
+          <w:rFonts w:ascii="Arial" w:hAnsi="Arial" w:cs="Arial"/>
+          <w:sz w:val="24"/>
+          <w:szCs w:val="24"/>
+        </w:rPr>
+      </w:pPr>
+      <w:r>
+        <w:rPr>
+          <w:rFonts w:ascii="Arial" w:hAnsi="Arial" w:cs="Arial"/>
+          <w:sz w:val="24"/>
+          <w:szCs w:val="24"/>
+        </w:rPr>
+        <w:t>);</w:t>
+      </w:r>
+    </w:p>
+    <w:p>
+      <w:pPr>
+        <w:rPr>
+          <w:rFonts w:ascii="Arial" w:hAnsi="Arial" w:cs="Arial"/>
+          <w:b/>
+          <w:sz w:val="24"/>
+          <w:szCs w:val="24"/>
+          <w:u w:val="single"/>
+        </w:rPr>
+      </w:pPr>
+    </w:p>
+    <w:p>
+      <w:pPr>
+        <w:rPr>
+          <w:rFonts w:ascii="Arial" w:hAnsi="Arial" w:cs="Arial"/>
+          <w:i/>
+          <w:color w:val="5B9BD5" w:themeColor="accent1"/>
+          <w:sz w:val="24"/>
+          <w:szCs w:val="24"/>
+          <w:u w:val="single"/>
+          <w14:shadow w14:blurRad="38100" w14:dist="25400" w14:dir="5400000" w14:sx="100000" w14:sy="100000" w14:kx="0" w14:ky="0" w14:algn="ctr">
+            <w14:srgbClr w14:val="6E747A">
+              <w14:alpha w14:val="57000"/>
+            </w14:srgbClr>
+          </w14:shadow>
+          <w14:textOutline w14:w="0" w14:cap="flat" w14:cmpd="sng" w14:algn="ctr">
+            <w14:noFill/>
+            <w14:prstDash w14:val="solid"/>
+            <w14:round/>
+          </w14:textOutline>
+        </w:rPr>
+      </w:pPr>
+      <w:r>
+        <w:rPr>
+          <w:rFonts w:ascii="Arial" w:hAnsi="Arial" w:cs="Arial"/>
+          <w:i/>
+          <w:color w:val="5B9BD5" w:themeColor="accent1"/>
+          <w:sz w:val="24"/>
+          <w:szCs w:val="24"/>
+          <w:u w:val="single"/>
+          <w14:shadow w14:blurRad="38100" w14:dist="25400" w14:dir="5400000" w14:sx="100000" w14:sy="100000" w14:kx="0" w14:ky="0" w14:algn="ctr">
+            <w14:srgbClr w14:val="6E747A">
+              <w14:alpha w14:val="57000"/>
+            </w14:srgbClr>
+          </w14:shadow>
+          <w14:textOutline w14:w="0" w14:cap="flat" w14:cmpd="sng" w14:algn="ctr">
+            <w14:noFill/>
+            <w14:prstDash w14:val="solid"/>
+            <w14:round/>
+          </w14:textOutline>
+        </w:rPr>
+        <w:t>-- CRIANDO A FK (FOREIGN KEY) COM Nome '</w:t>
+      </w:r>
+      <w:proofErr w:type="spellStart"/>
+      <w:r>
+        <w:rPr>
+          <w:rFonts w:ascii="Arial" w:hAnsi="Arial" w:cs="Arial"/>
+          <w:i/>
+          <w:color w:val="5B9BD5" w:themeColor="accent1"/>
+          <w:sz w:val="24"/>
+          <w:szCs w:val="24"/>
+          <w:u w:val="single"/>
+          <w14:shadow w14:blurRad="38100" w14:dist="25400" w14:dir="5400000" w14:sx="100000" w14:sy="100000" w14:kx="0" w14:ky="0" w14:algn="ctr">
+            <w14:srgbClr w14:val="6E747A">
+              <w14:alpha w14:val="57000"/>
+            </w14:srgbClr>
+          </w14:shadow>
+          <w14:textOutline w14:w="0" w14:cap="flat" w14:cmpd="sng" w14:algn="ctr">
+            <w14:noFill/>
+            <w14:prstDash w14:val="solid"/>
+            <w14:round/>
+          </w14:textOutline>
+        </w:rPr>
+        <w:t>fk_apolice</w:t>
+      </w:r>
+      <w:proofErr w:type="spellEnd"/>
+      <w:r>
+        <w:rPr>
+          <w:rFonts w:ascii="Arial" w:hAnsi="Arial" w:cs="Arial"/>
+          <w:i/>
+          <w:color w:val="5B9BD5" w:themeColor="accent1"/>
+          <w:sz w:val="24"/>
+          <w:szCs w:val="24"/>
+          <w:u w:val="single"/>
+          <w14:shadow w14:blurRad="38100" w14:dist="25400" w14:dir="5400000" w14:sx="100000" w14:sy="100000" w14:kx="0" w14:ky="0" w14:algn="ctr">
+            <w14:srgbClr w14:val="6E747A">
+              <w14:alpha w14:val="57000"/>
+            </w14:srgbClr>
+          </w14:shadow>
+          <w14:textOutline w14:w="0" w14:cap="flat" w14:cmpd="sng" w14:algn="ctr">
+            <w14:noFill/>
+            <w14:prstDash w14:val="solid"/>
+            <w14:round/>
+          </w14:textOutline>
+        </w:rPr>
+        <w:t>'</w:t>
+      </w:r>
+    </w:p>
+    <w:p>
+      <w:pPr>
+        <w:rPr>
+          <w:rFonts w:ascii="Arial" w:hAnsi="Arial" w:cs="Arial"/>
+          <w:sz w:val="24"/>
+          <w:szCs w:val="24"/>
+        </w:rPr>
+      </w:pPr>
+      <w:r>
+        <w:rPr>
+          <w:rFonts w:ascii="Arial" w:hAnsi="Arial" w:cs="Arial"/>
+          <w:sz w:val="24"/>
+          <w:szCs w:val="24"/>
+        </w:rPr>
+        <w:t xml:space="preserve">ALTER TABLE carro ADD CONSTRAINT </w:t>
+      </w:r>
+      <w:proofErr w:type="spellStart"/>
+      <w:r>
+        <w:rPr>
+          <w:rFonts w:ascii="Arial" w:hAnsi="Arial" w:cs="Arial"/>
+          <w:sz w:val="24"/>
+          <w:szCs w:val="24"/>
+        </w:rPr>
+        <w:t>fk_carro_apolice</w:t>
+      </w:r>
+      <w:proofErr w:type="spellEnd"/>
+    </w:p>
+    <w:p>
+      <w:pPr>
+        <w:rPr>
+          <w:rFonts w:ascii="Arial" w:hAnsi="Arial" w:cs="Arial"/>
+          <w:sz w:val="24"/>
+          <w:szCs w:val="24"/>
+        </w:rPr>
+      </w:pPr>
+      <w:r>
+        <w:rPr>
+          <w:rFonts w:ascii="Arial" w:hAnsi="Arial" w:cs="Arial"/>
+          <w:sz w:val="24"/>
+          <w:szCs w:val="24"/>
+        </w:rPr>
+        <w:t>FOREIGN KEY(</w:t>
+      </w:r>
+      <w:proofErr w:type="spellStart"/>
+      <w:r>
+        <w:rPr>
+          <w:rFonts w:ascii="Arial" w:hAnsi="Arial" w:cs="Arial"/>
+          <w:sz w:val="24"/>
+          <w:szCs w:val="24"/>
+        </w:rPr>
+        <w:t>fk_apolice</w:t>
+      </w:r>
+      <w:proofErr w:type="spellEnd"/>
+      <w:r>
+        <w:rPr>
+          <w:rFonts w:ascii="Arial" w:hAnsi="Arial" w:cs="Arial"/>
+          <w:sz w:val="24"/>
+          <w:szCs w:val="24"/>
+        </w:rPr>
+        <w:t xml:space="preserve">) REFERENCES </w:t>
+      </w:r>
+      <w:proofErr w:type="spellStart"/>
+      <w:r>
+        <w:rPr>
+          <w:rFonts w:ascii="Arial" w:hAnsi="Arial" w:cs="Arial"/>
+          <w:sz w:val="24"/>
+          <w:szCs w:val="24"/>
+        </w:rPr>
+        <w:t>apolice</w:t>
+      </w:r>
+      <w:proofErr w:type="spellEnd"/>
+      <w:r>
+        <w:rPr>
+          <w:rFonts w:ascii="Arial" w:hAnsi="Arial" w:cs="Arial"/>
+          <w:sz w:val="24"/>
+          <w:szCs w:val="24"/>
+        </w:rPr>
+        <w:t>(numero);</w:t>
+      </w:r>
+    </w:p>
+    <w:p>
+      <w:pPr>
+        <w:rPr>
+          <w:rFonts w:ascii="Arial" w:hAnsi="Arial" w:cs="Arial"/>
+          <w:b/>
+          <w:sz w:val="24"/>
+          <w:szCs w:val="24"/>
+          <w:u w:val="single"/>
+        </w:rPr>
+      </w:pPr>
+    </w:p>
+    <w:p>
+      <w:pPr>
+        <w:rPr>
+          <w:rFonts w:ascii="Arial" w:hAnsi="Arial" w:cs="Arial"/>
+          <w:i/>
+          <w:color w:val="5B9BD5" w:themeColor="accent1"/>
+          <w:sz w:val="24"/>
+          <w:szCs w:val="24"/>
+          <w:u w:val="single"/>
+          <w14:shadow w14:blurRad="38100" w14:dist="25400" w14:dir="5400000" w14:sx="100000" w14:sy="100000" w14:kx="0" w14:ky="0" w14:algn="ctr">
+            <w14:srgbClr w14:val="6E747A">
+              <w14:alpha w14:val="57000"/>
+            </w14:srgbClr>
+          </w14:shadow>
+          <w14:textOutline w14:w="0" w14:cap="flat" w14:cmpd="sng" w14:algn="ctr">
+            <w14:noFill/>
+            <w14:prstDash w14:val="solid"/>
+            <w14:round/>
+          </w14:textOutline>
+        </w:rPr>
+      </w:pPr>
+    </w:p>
+    <w:p>
+      <w:pPr>
+        <w:rPr>
+          <w:rFonts w:ascii="Arial" w:hAnsi="Arial" w:cs="Arial"/>
+          <w:i/>
+          <w:color w:val="5B9BD5" w:themeColor="accent1"/>
+          <w:sz w:val="24"/>
+          <w:szCs w:val="24"/>
+          <w:u w:val="single"/>
+          <w14:shadow w14:blurRad="38100" w14:dist="25400" w14:dir="5400000" w14:sx="100000" w14:sy="100000" w14:kx="0" w14:ky="0" w14:algn="ctr">
+            <w14:srgbClr w14:val="6E747A">
+              <w14:alpha w14:val="57000"/>
+            </w14:srgbClr>
+          </w14:shadow>
+          <w14:textOutline w14:w="0" w14:cap="flat" w14:cmpd="sng" w14:algn="ctr">
+            <w14:noFill/>
+            <w14:prstDash w14:val="solid"/>
+            <w14:round/>
+          </w14:textOutline>
+        </w:rPr>
+      </w:pPr>
+      <w:r>
+        <w:rPr>
+          <w:rFonts w:ascii="Arial" w:hAnsi="Arial" w:cs="Arial"/>
+          <w:i/>
+          <w:color w:val="5B9BD5" w:themeColor="accent1"/>
+          <w:sz w:val="24"/>
+          <w:szCs w:val="24"/>
+          <w:u w:val="single"/>
+          <w14:shadow w14:blurRad="38100" w14:dist="25400" w14:dir="5400000" w14:sx="100000" w14:sy="100000" w14:kx="0" w14:ky="0" w14:algn="ctr">
+            <w14:srgbClr w14:val="6E747A">
+              <w14:alpha w14:val="57000"/>
+            </w14:srgbClr>
+          </w14:shadow>
+          <w14:textOutline w14:w="0" w14:cap="flat" w14:cmpd="sng" w14:algn="ctr">
+            <w14:noFill/>
+            <w14:prstDash w14:val="solid"/>
+            <w14:round/>
+          </w14:textOutline>
+        </w:rPr>
+        <w:lastRenderedPageBreak/>
+        <w:t>-- CRIANDO A FK (FOREIGN KEY) COM Nome '</w:t>
+      </w:r>
+      <w:proofErr w:type="spellStart"/>
+      <w:r>
+        <w:rPr>
+          <w:rFonts w:ascii="Arial" w:hAnsi="Arial" w:cs="Arial"/>
+          <w:i/>
+          <w:color w:val="5B9BD5" w:themeColor="accent1"/>
+          <w:sz w:val="24"/>
+          <w:szCs w:val="24"/>
+          <w:u w:val="single"/>
+          <w14:shadow w14:blurRad="38100" w14:dist="25400" w14:dir="5400000" w14:sx="100000" w14:sy="100000" w14:kx="0" w14:ky="0" w14:algn="ctr">
+            <w14:srgbClr w14:val="6E747A">
+              <w14:alpha w14:val="57000"/>
+            </w14:srgbClr>
+          </w14:shadow>
+          <w14:textOutline w14:w="0" w14:cap="flat" w14:cmpd="sng" w14:algn="ctr">
+            <w14:noFill/>
+            <w14:prstDash w14:val="solid"/>
+            <w14:round/>
+          </w14:textOutline>
+        </w:rPr>
+        <w:t>fk_carro</w:t>
+      </w:r>
+      <w:proofErr w:type="spellEnd"/>
+      <w:r>
+        <w:rPr>
+          <w:rFonts w:ascii="Arial" w:hAnsi="Arial" w:cs="Arial"/>
+          <w:i/>
+          <w:color w:val="5B9BD5" w:themeColor="accent1"/>
+          <w:sz w:val="24"/>
+          <w:szCs w:val="24"/>
+          <w:u w:val="single"/>
+          <w14:shadow w14:blurRad="38100" w14:dist="25400" w14:dir="5400000" w14:sx="100000" w14:sy="100000" w14:kx="0" w14:ky="0" w14:algn="ctr">
+            <w14:srgbClr w14:val="6E747A">
+              <w14:alpha w14:val="57000"/>
+            </w14:srgbClr>
+          </w14:shadow>
+          <w14:textOutline w14:w="0" w14:cap="flat" w14:cmpd="sng" w14:algn="ctr">
+            <w14:noFill/>
+            <w14:prstDash w14:val="solid"/>
+            <w14:round/>
+          </w14:textOutline>
+        </w:rPr>
+        <w:t>'</w:t>
+      </w:r>
+    </w:p>
+    <w:p>
+      <w:pPr>
+        <w:rPr>
+          <w:rFonts w:ascii="Arial" w:hAnsi="Arial" w:cs="Arial"/>
+          <w:sz w:val="24"/>
+          <w:szCs w:val="24"/>
+        </w:rPr>
+      </w:pPr>
+      <w:r>
+        <w:rPr>
+          <w:rFonts w:ascii="Arial" w:hAnsi="Arial" w:cs="Arial"/>
+          <w:sz w:val="24"/>
+          <w:szCs w:val="24"/>
+        </w:rPr>
+        <w:t xml:space="preserve">ALTER TABLE </w:t>
+      </w:r>
+      <w:proofErr w:type="spellStart"/>
+      <w:r>
+        <w:rPr>
+          <w:rFonts w:ascii="Arial" w:hAnsi="Arial" w:cs="Arial"/>
+          <w:sz w:val="24"/>
+          <w:szCs w:val="24"/>
+        </w:rPr>
+        <w:t>apolice</w:t>
+      </w:r>
+      <w:proofErr w:type="spellEnd"/>
+      <w:r>
+        <w:rPr>
+          <w:rFonts w:ascii="Arial" w:hAnsi="Arial" w:cs="Arial"/>
+          <w:sz w:val="24"/>
+          <w:szCs w:val="24"/>
+        </w:rPr>
+        <w:t xml:space="preserve"> ADD CONSTRAINT </w:t>
+      </w:r>
+      <w:proofErr w:type="spellStart"/>
+      <w:r>
+        <w:rPr>
+          <w:rFonts w:ascii="Arial" w:hAnsi="Arial" w:cs="Arial"/>
+          <w:sz w:val="24"/>
+          <w:szCs w:val="24"/>
+        </w:rPr>
+        <w:t>fk_apolice_carro</w:t>
+      </w:r>
+      <w:proofErr w:type="spellEnd"/>
+    </w:p>
+    <w:p>
+      <w:pPr>
+        <w:rPr>
+          <w:rFonts w:ascii="Arial" w:hAnsi="Arial" w:cs="Arial"/>
+          <w:sz w:val="24"/>
+          <w:szCs w:val="24"/>
+        </w:rPr>
+      </w:pPr>
+      <w:r>
+        <w:rPr>
+          <w:rFonts w:ascii="Arial" w:hAnsi="Arial" w:cs="Arial"/>
+          <w:sz w:val="24"/>
+          <w:szCs w:val="24"/>
+        </w:rPr>
+        <w:t>FOREIGN KEY(</w:t>
+      </w:r>
+      <w:proofErr w:type="spellStart"/>
+      <w:r>
+        <w:rPr>
+          <w:rFonts w:ascii="Arial" w:hAnsi="Arial" w:cs="Arial"/>
+          <w:sz w:val="24"/>
+          <w:szCs w:val="24"/>
+        </w:rPr>
+        <w:t>fk_carro</w:t>
+      </w:r>
+      <w:proofErr w:type="spellEnd"/>
+      <w:r>
+        <w:rPr>
+          <w:rFonts w:ascii="Arial" w:hAnsi="Arial" w:cs="Arial"/>
+          <w:sz w:val="24"/>
+          <w:szCs w:val="24"/>
+        </w:rPr>
+        <w:t>) REFERENCES carro(registro);</w:t>
+      </w:r>
+    </w:p>
+    <w:p>
+      <w:pPr>
+        <w:rPr>
+          <w:rFonts w:ascii="Arial" w:hAnsi="Arial" w:cs="Arial"/>
+          <w:sz w:val="24"/>
+          <w:szCs w:val="24"/>
+        </w:rPr>
+      </w:pPr>
+    </w:p>
+    <w:p>
+      <w:pPr>
+        <w:rPr>
+          <w:rFonts w:ascii="Arial" w:hAnsi="Arial" w:cs="Arial"/>
+          <w:sz w:val="24"/>
+          <w:szCs w:val="24"/>
+        </w:rPr>
+      </w:pPr>
+      <w:r>
+        <w:rPr>
+          <w:rFonts w:ascii="Arial" w:hAnsi="Arial" w:cs="Arial"/>
+          <w:sz w:val="24"/>
+          <w:szCs w:val="24"/>
+        </w:rPr>
+        <w:t>SELECT * FROM carro;</w:t>
+      </w:r>
+    </w:p>
+    <w:p>
+      <w:pPr>
+        <w:rPr>
+          <w:rFonts w:ascii="Arial" w:hAnsi="Arial" w:cs="Arial"/>
+          <w:sz w:val="24"/>
+          <w:szCs w:val="24"/>
+        </w:rPr>
+      </w:pPr>
+      <w:r>
+        <w:rPr>
+          <w:rFonts w:ascii="Arial" w:hAnsi="Arial" w:cs="Arial"/>
+          <w:sz w:val="24"/>
+          <w:szCs w:val="24"/>
+        </w:rPr>
+        <w:t>DESC carro;</w:t>
+      </w:r>
+    </w:p>
+    <w:p>
+      <w:pPr>
+        <w:rPr>
+          <w:rFonts w:ascii="Arial" w:hAnsi="Arial" w:cs="Arial"/>
+          <w:b/>
+          <w:sz w:val="24"/>
+          <w:szCs w:val="24"/>
+          <w:u w:val="single"/>
+        </w:rPr>
+      </w:pPr>
+    </w:p>
+    <w:p>
+      <w:pPr>
+        <w:rPr>
+          <w:rFonts w:ascii="Arial" w:hAnsi="Arial" w:cs="Arial"/>
+          <w:i/>
+          <w:color w:val="5B9BD5" w:themeColor="accent1"/>
+          <w:sz w:val="24"/>
+          <w:szCs w:val="24"/>
+          <w:u w:val="single"/>
+          <w14:shadow w14:blurRad="38100" w14:dist="25400" w14:dir="5400000" w14:sx="100000" w14:sy="100000" w14:kx="0" w14:ky="0" w14:algn="ctr">
+            <w14:srgbClr w14:val="6E747A">
+              <w14:alpha w14:val="57000"/>
+            </w14:srgbClr>
+          </w14:shadow>
+          <w14:textOutline w14:w="0" w14:cap="flat" w14:cmpd="sng" w14:algn="ctr">
+            <w14:noFill/>
+            <w14:prstDash w14:val="solid"/>
+            <w14:round/>
+          </w14:textOutline>
+        </w:rPr>
+      </w:pPr>
+      <w:r>
+        <w:rPr>
+          <w:rFonts w:ascii="Arial" w:hAnsi="Arial" w:cs="Arial"/>
+          <w:i/>
+          <w:color w:val="5B9BD5" w:themeColor="accent1"/>
+          <w:sz w:val="24"/>
+          <w:szCs w:val="24"/>
+          <w:u w:val="single"/>
+          <w14:shadow w14:blurRad="38100" w14:dist="25400" w14:dir="5400000" w14:sx="100000" w14:sy="100000" w14:kx="0" w14:ky="0" w14:algn="ctr">
+            <w14:srgbClr w14:val="6E747A">
+              <w14:alpha w14:val="57000"/>
+            </w14:srgbClr>
+          </w14:shadow>
+          <w14:textOutline w14:w="0" w14:cap="flat" w14:cmpd="sng" w14:algn="ctr">
+            <w14:noFill/>
+            <w14:prstDash w14:val="solid"/>
+            <w14:round/>
+          </w14:textOutline>
+        </w:rPr>
+        <w:t>-- CRIANDO A TABELA 'acidentes'</w:t>
+      </w:r>
+    </w:p>
+    <w:p>
+      <w:pPr>
+        <w:rPr>
+          <w:rFonts w:ascii="Arial" w:hAnsi="Arial" w:cs="Arial"/>
+          <w:sz w:val="24"/>
+          <w:szCs w:val="24"/>
+        </w:rPr>
+      </w:pPr>
+      <w:r>
+        <w:rPr>
+          <w:rFonts w:ascii="Arial" w:hAnsi="Arial" w:cs="Arial"/>
+          <w:sz w:val="24"/>
+          <w:szCs w:val="24"/>
+        </w:rPr>
+        <w:t>CREATE TABLE acidentes (</w:t>
+      </w:r>
+    </w:p>
+    <w:p>
+      <w:pPr>
+        <w:rPr>
+          <w:rFonts w:ascii="Arial" w:hAnsi="Arial" w:cs="Arial"/>
+          <w:sz w:val="24"/>
+          <w:szCs w:val="24"/>
+        </w:rPr>
+      </w:pPr>
+      <w:r>
+        <w:rPr>
+          <w:rFonts w:ascii="Arial" w:hAnsi="Arial" w:cs="Arial"/>
+          <w:sz w:val="24"/>
+          <w:szCs w:val="24"/>
+        </w:rPr>
+        <w:t xml:space="preserve">    </w:t>
+      </w:r>
+      <w:proofErr w:type="gramStart"/>
+      <w:r>
+        <w:rPr>
+          <w:rFonts w:ascii="Arial" w:hAnsi="Arial" w:cs="Arial"/>
+          <w:sz w:val="24"/>
+          <w:szCs w:val="24"/>
+        </w:rPr>
+        <w:t>id</w:t>
+      </w:r>
+      <w:proofErr w:type="gramEnd"/>
+      <w:r>
+        <w:rPr>
+          <w:rFonts w:ascii="Arial" w:hAnsi="Arial" w:cs="Arial"/>
+          <w:sz w:val="24"/>
+          <w:szCs w:val="24"/>
+        </w:rPr>
+        <w:t xml:space="preserve"> INTEGER AUTO_INCREMENT,</w:t>
+      </w:r>
+    </w:p>
+    <w:p>
+      <w:pPr>
+        <w:rPr>
+          <w:rFonts w:ascii="Arial" w:hAnsi="Arial" w:cs="Arial"/>
+          <w:sz w:val="24"/>
+          <w:szCs w:val="24"/>
+        </w:rPr>
+      </w:pPr>
+      <w:r>
+        <w:rPr>
+          <w:rFonts w:ascii="Arial" w:hAnsi="Arial" w:cs="Arial"/>
+          <w:sz w:val="24"/>
+          <w:szCs w:val="24"/>
+        </w:rPr>
+        <w:t xml:space="preserve">    `data` DATE NOT NULL,</w:t>
+      </w:r>
+    </w:p>
+    <w:p>
+      <w:pPr>
+        <w:rPr>
+          <w:rFonts w:ascii="Arial" w:hAnsi="Arial" w:cs="Arial"/>
+          <w:sz w:val="24"/>
+          <w:szCs w:val="24"/>
+        </w:rPr>
+      </w:pPr>
+      <w:r>
+        <w:rPr>
+          <w:rFonts w:ascii="Arial" w:hAnsi="Arial" w:cs="Arial"/>
+          <w:sz w:val="24"/>
+          <w:szCs w:val="24"/>
+        </w:rPr>
+        <w:t xml:space="preserve">    </w:t>
+      </w:r>
+      <w:proofErr w:type="gramStart"/>
+      <w:r>
+        <w:rPr>
+          <w:rFonts w:ascii="Arial" w:hAnsi="Arial" w:cs="Arial"/>
+          <w:sz w:val="24"/>
+          <w:szCs w:val="24"/>
+        </w:rPr>
+        <w:t>hora</w:t>
+      </w:r>
+      <w:proofErr w:type="gramEnd"/>
+      <w:r>
+        <w:rPr>
+          <w:rFonts w:ascii="Arial" w:hAnsi="Arial" w:cs="Arial"/>
+          <w:sz w:val="24"/>
+          <w:szCs w:val="24"/>
+        </w:rPr>
+        <w:t xml:space="preserve"> TIME NOT NULL,</w:t>
+      </w:r>
+    </w:p>
+    <w:p>
+      <w:pPr>
+        <w:rPr>
+          <w:rFonts w:ascii="Arial" w:hAnsi="Arial" w:cs="Arial"/>
+          <w:sz w:val="24"/>
+          <w:szCs w:val="24"/>
+        </w:rPr>
+      </w:pPr>
+      <w:r>
+        <w:rPr>
+          <w:rFonts w:ascii="Arial" w:hAnsi="Arial" w:cs="Arial"/>
+          <w:sz w:val="24"/>
+          <w:szCs w:val="24"/>
+        </w:rPr>
+        <w:t xml:space="preserve">    `local` VARCHAR(40) NOT NULL,</w:t>
+      </w:r>
+    </w:p>
+    <w:p>
+      <w:pPr>
+        <w:rPr>
+          <w:rFonts w:ascii="Arial" w:hAnsi="Arial" w:cs="Arial"/>
+          <w:sz w:val="24"/>
+          <w:szCs w:val="24"/>
+        </w:rPr>
+      </w:pPr>
+      <w:r>
+        <w:rPr>
+          <w:rFonts w:ascii="Arial" w:hAnsi="Arial" w:cs="Arial"/>
+          <w:sz w:val="24"/>
+          <w:szCs w:val="24"/>
+        </w:rPr>
+        <w:t xml:space="preserve">    PRIMARY KEY(id),</w:t>
+      </w:r>
+    </w:p>
+    <w:p>
+      <w:pPr>
+        <w:rPr>
+          <w:rFonts w:ascii="Arial" w:hAnsi="Arial" w:cs="Arial"/>
+          <w:sz w:val="24"/>
+          <w:szCs w:val="24"/>
+        </w:rPr>
+      </w:pPr>
+      <w:r>
+        <w:rPr>
+          <w:rFonts w:ascii="Arial" w:hAnsi="Arial" w:cs="Arial"/>
+          <w:sz w:val="24"/>
+          <w:szCs w:val="24"/>
+        </w:rPr>
+        <w:t xml:space="preserve">    </w:t>
+      </w:r>
+      <w:proofErr w:type="spellStart"/>
+      <w:proofErr w:type="gramStart"/>
+      <w:r>
+        <w:rPr>
+          <w:rFonts w:ascii="Arial" w:hAnsi="Arial" w:cs="Arial"/>
+          <w:sz w:val="24"/>
+          <w:szCs w:val="24"/>
+        </w:rPr>
+        <w:t>fk</w:t>
+      </w:r>
+      <w:proofErr w:type="gramEnd"/>
+      <w:r>
+        <w:rPr>
+          <w:rFonts w:ascii="Arial" w:hAnsi="Arial" w:cs="Arial"/>
+          <w:sz w:val="24"/>
+          <w:szCs w:val="24"/>
+        </w:rPr>
+        <w:t>_carro</w:t>
+      </w:r>
+      <w:proofErr w:type="spellEnd"/>
+      <w:r>
+        <w:rPr>
+          <w:rFonts w:ascii="Arial" w:hAnsi="Arial" w:cs="Arial"/>
+          <w:sz w:val="24"/>
+          <w:szCs w:val="24"/>
+        </w:rPr>
+        <w:t xml:space="preserve"> INTEGER</w:t>
+      </w:r>
+    </w:p>
+    <w:p>
+      <w:pPr>
+        <w:rPr>
+          <w:rFonts w:ascii="Arial" w:hAnsi="Arial" w:cs="Arial"/>
+          <w:sz w:val="24"/>
+          <w:szCs w:val="24"/>
+        </w:rPr>
+      </w:pPr>
+      <w:r>
+        <w:rPr>
+          <w:rFonts w:ascii="Arial" w:hAnsi="Arial" w:cs="Arial"/>
+          <w:sz w:val="24"/>
+          <w:szCs w:val="24"/>
+        </w:rPr>
+        <w:t>);</w:t>
+      </w:r>
+    </w:p>
+    <w:p>
+      <w:pPr>
+        <w:rPr>
+          <w:rFonts w:ascii="Arial" w:hAnsi="Arial" w:cs="Arial"/>
+          <w:b/>
+          <w:sz w:val="24"/>
+          <w:szCs w:val="24"/>
+          <w:u w:val="single"/>
+        </w:rPr>
+      </w:pPr>
+    </w:p>
+    <w:p>
+      <w:pPr>
+        <w:rPr>
+          <w:rFonts w:ascii="Arial" w:hAnsi="Arial" w:cs="Arial"/>
+          <w:i/>
+          <w:color w:val="5B9BD5" w:themeColor="accent1"/>
+          <w:sz w:val="24"/>
+          <w:szCs w:val="24"/>
+          <w:u w:val="single"/>
+          <w14:shadow w14:blurRad="38100" w14:dist="25400" w14:dir="5400000" w14:sx="100000" w14:sy="100000" w14:kx="0" w14:ky="0" w14:algn="ctr">
+            <w14:srgbClr w14:val="6E747A">
+              <w14:alpha w14:val="57000"/>
+            </w14:srgbClr>
+          </w14:shadow>
+          <w14:textOutline w14:w="0" w14:cap="flat" w14:cmpd="sng" w14:algn="ctr">
+            <w14:noFill/>
+            <w14:prstDash w14:val="solid"/>
+            <w14:round/>
+          </w14:textOutline>
+        </w:rPr>
+      </w:pPr>
+      <w:r>
+        <w:rPr>
+          <w:rFonts w:ascii="Arial" w:hAnsi="Arial" w:cs="Arial"/>
+          <w:i/>
+          <w:color w:val="5B9BD5" w:themeColor="accent1"/>
+          <w:sz w:val="24"/>
+          <w:szCs w:val="24"/>
+          <w:u w:val="single"/>
+          <w14:shadow w14:blurRad="38100" w14:dist="25400" w14:dir="5400000" w14:sx="100000" w14:sy="100000" w14:kx="0" w14:ky="0" w14:algn="ctr">
+            <w14:srgbClr w14:val="6E747A">
+              <w14:alpha w14:val="57000"/>
+            </w14:srgbClr>
+          </w14:shadow>
+          <w14:textOutline w14:w="0" w14:cap="flat" w14:cmpd="sng" w14:algn="ctr">
+            <w14:noFill/>
+            <w14:prstDash w14:val="solid"/>
+            <w14:round/>
+          </w14:textOutline>
+        </w:rPr>
+        <w:t>-- CRIANDO A FK (FOREIGN KEY) COM Nome '</w:t>
+      </w:r>
+      <w:proofErr w:type="spellStart"/>
+      <w:r>
+        <w:rPr>
+          <w:rFonts w:ascii="Arial" w:hAnsi="Arial" w:cs="Arial"/>
+          <w:i/>
+          <w:color w:val="5B9BD5" w:themeColor="accent1"/>
+          <w:sz w:val="24"/>
+          <w:szCs w:val="24"/>
+          <w:u w:val="single"/>
+          <w14:shadow w14:blurRad="38100" w14:dist="25400" w14:dir="5400000" w14:sx="100000" w14:sy="100000" w14:kx="0" w14:ky="0" w14:algn="ctr">
+            <w14:srgbClr w14:val="6E747A">
+              <w14:alpha w14:val="57000"/>
+            </w14:srgbClr>
+          </w14:shadow>
+          <w14:textOutline w14:w="0" w14:cap="flat" w14:cmpd="sng" w14:algn="ctr">
+            <w14:noFill/>
+            <w14:prstDash w14:val="solid"/>
+            <w14:round/>
+          </w14:textOutline>
+        </w:rPr>
+        <w:t>fk_carro</w:t>
+      </w:r>
+      <w:proofErr w:type="spellEnd"/>
+      <w:r>
+        <w:rPr>
+          <w:rFonts w:ascii="Arial" w:hAnsi="Arial" w:cs="Arial"/>
+          <w:i/>
+          <w:color w:val="5B9BD5" w:themeColor="accent1"/>
+          <w:sz w:val="24"/>
+          <w:szCs w:val="24"/>
+          <w:u w:val="single"/>
+          <w14:shadow w14:blurRad="38100" w14:dist="25400" w14:dir="5400000" w14:sx="100000" w14:sy="100000" w14:kx="0" w14:ky="0" w14:algn="ctr">
+            <w14:srgbClr w14:val="6E747A">
+              <w14:alpha w14:val="57000"/>
+            </w14:srgbClr>
+          </w14:shadow>
+          <w14:textOutline w14:w="0" w14:cap="flat" w14:cmpd="sng" w14:algn="ctr">
+            <w14:noFill/>
+            <w14:prstDash w14:val="solid"/>
+            <w14:round/>
+          </w14:textOutline>
+        </w:rPr>
+        <w:t>'</w:t>
+      </w:r>
+    </w:p>
+    <w:p>
+      <w:pPr>
+        <w:rPr>
+          <w:rFonts w:ascii="Arial" w:hAnsi="Arial" w:cs="Arial"/>
+          <w:sz w:val="24"/>
+          <w:szCs w:val="24"/>
+        </w:rPr>
+      </w:pPr>
+      <w:r>
+        <w:rPr>
+          <w:rFonts w:ascii="Arial" w:hAnsi="Arial" w:cs="Arial"/>
+          <w:sz w:val="24"/>
+          <w:szCs w:val="24"/>
+        </w:rPr>
+        <w:t xml:space="preserve">ALTER TABLE acidentes ADD CONSTRAINT </w:t>
+      </w:r>
+      <w:proofErr w:type="spellStart"/>
+      <w:r>
+        <w:rPr>
+          <w:rFonts w:ascii="Arial" w:hAnsi="Arial" w:cs="Arial"/>
+          <w:sz w:val="24"/>
+          <w:szCs w:val="24"/>
+        </w:rPr>
+        <w:t>fk_acidentes_carro</w:t>
+      </w:r>
+      <w:proofErr w:type="spellEnd"/>
+    </w:p>
+    <w:p>
+      <w:pPr>
+        <w:rPr>
+          <w:rFonts w:ascii="Arial" w:hAnsi="Arial" w:cs="Arial"/>
+          <w:sz w:val="24"/>
+          <w:szCs w:val="24"/>
+        </w:rPr>
+      </w:pPr>
+      <w:r>
+        <w:rPr>
+          <w:rFonts w:ascii="Arial" w:hAnsi="Arial" w:cs="Arial"/>
+          <w:sz w:val="24"/>
+          <w:szCs w:val="24"/>
+        </w:rPr>
+        <w:t>FOREIGN KEY(</w:t>
+      </w:r>
+      <w:proofErr w:type="spellStart"/>
+      <w:r>
+        <w:rPr>
+          <w:rFonts w:ascii="Arial" w:hAnsi="Arial" w:cs="Arial"/>
+          <w:sz w:val="24"/>
+          <w:szCs w:val="24"/>
+        </w:rPr>
+        <w:t>fk_carro</w:t>
+      </w:r>
+      <w:proofErr w:type="spellEnd"/>
+      <w:r>
+        <w:rPr>
+          <w:rFonts w:ascii="Arial" w:hAnsi="Arial" w:cs="Arial"/>
+          <w:sz w:val="24"/>
+          <w:szCs w:val="24"/>
+        </w:rPr>
+        <w:t>) REFERENCES carro(registro);</w:t>
+      </w:r>
+    </w:p>
+    <w:p>
+      <w:pPr>
+        <w:rPr>
+          <w:rFonts w:ascii="Arial" w:hAnsi="Arial" w:cs="Arial"/>
+          <w:sz w:val="24"/>
+          <w:szCs w:val="24"/>
+        </w:rPr>
+      </w:pPr>
+    </w:p>
+    <w:p>
+      <w:pPr>
+        <w:rPr>
+          <w:rFonts w:ascii="Arial" w:hAnsi="Arial" w:cs="Arial"/>
+          <w:sz w:val="24"/>
+          <w:szCs w:val="24"/>
+        </w:rPr>
+      </w:pPr>
+      <w:r>
+        <w:rPr>
+          <w:rFonts w:ascii="Arial" w:hAnsi="Arial" w:cs="Arial"/>
+          <w:sz w:val="24"/>
+          <w:szCs w:val="24"/>
+        </w:rPr>
+        <w:t>SELECT * FROM acidentes;</w:t>
+      </w:r>
+    </w:p>
+    <w:p>
+      <w:pPr>
+        <w:rPr>
+          <w:rFonts w:ascii="Arial" w:hAnsi="Arial" w:cs="Arial"/>
+          <w:sz w:val="24"/>
+          <w:szCs w:val="24"/>
+        </w:rPr>
+      </w:pPr>
+      <w:r>
+        <w:rPr>
+          <w:rFonts w:ascii="Arial" w:hAnsi="Arial" w:cs="Arial"/>
+          <w:sz w:val="24"/>
+          <w:szCs w:val="24"/>
+        </w:rPr>
+        <w:t>DESC acidentes;</w:t>
+      </w:r>
       <w:bookmarkStart w:id="0" w:name="_GoBack"/>
       <w:bookmarkEnd w:id="0"/>
+    </w:p>
+    <w:p>
+      <w:pPr>
+        <w:rPr>
+          <w:rFonts w:ascii="Arial" w:hAnsi="Arial" w:cs="Arial"/>
+          <w:b/>
+          <w:sz w:val="28"/>
+          <w:szCs w:val="28"/>
+          <w:u w:val="single"/>
+        </w:rPr>
+      </w:pPr>
     </w:p>
     <w:p>
       <w:pPr>

</xml_diff>

<commit_message>
Alterado o nome da CONSTRAINT
</commit_message>
<xml_diff>
--- a/Banco de Dados Relacional/Aula 10-02-2022/Matéria Banco de Dados Relacional.docx
+++ b/Banco de Dados Relacional/Aula 10-02-2022/Matéria Banco de Dados Relacional.docx
@@ -1509,7 +1509,15 @@
           <w:sz w:val="24"/>
           <w:szCs w:val="24"/>
         </w:rPr>
-        <w:t xml:space="preserve">ALTER TABLE </w:t>
+        <w:t xml:space="preserve">ALTER </w:t>
+      </w:r>
+      <w:r>
+        <w:rPr>
+          <w:rFonts w:ascii="Arial" w:hAnsi="Arial" w:cs="Arial"/>
+          <w:sz w:val="24"/>
+          <w:szCs w:val="24"/>
+        </w:rPr>
+        <w:t xml:space="preserve">TABLE </w:t>
       </w:r>
       <w:proofErr w:type="spellStart"/>
       <w:r>
@@ -1536,7 +1544,31 @@
           <w:sz w:val="24"/>
           <w:szCs w:val="24"/>
         </w:rPr>
-        <w:t>fk_apolice_cliente</w:t>
+        <w:t>fk</w:t>
+      </w:r>
+      <w:r>
+        <w:rPr>
+          <w:rFonts w:ascii="Arial" w:hAnsi="Arial" w:cs="Arial"/>
+          <w:sz w:val="24"/>
+          <w:szCs w:val="24"/>
+        </w:rPr>
+        <w:t>_cliente</w:t>
+      </w:r>
+      <w:r>
+        <w:rPr>
+          <w:rFonts w:ascii="Arial" w:hAnsi="Arial" w:cs="Arial"/>
+          <w:sz w:val="24"/>
+          <w:szCs w:val="24"/>
+        </w:rPr>
+        <w:t>_</w:t>
+      </w:r>
+      <w:r>
+        <w:rPr>
+          <w:rFonts w:ascii="Arial" w:hAnsi="Arial" w:cs="Arial"/>
+          <w:sz w:val="24"/>
+          <w:szCs w:val="24"/>
+        </w:rPr>
+        <w:t>apolice</w:t>
       </w:r>
       <w:proofErr w:type="spellEnd"/>
     </w:p>
@@ -1988,16 +2020,48 @@
           <w:sz w:val="24"/>
           <w:szCs w:val="24"/>
         </w:rPr>
-        <w:t xml:space="preserve">ALTER TABLE carro ADD CONSTRAINT </w:t>
-      </w:r>
-      <w:proofErr w:type="spellStart"/>
-      <w:r>
-        <w:rPr>
-          <w:rFonts w:ascii="Arial" w:hAnsi="Arial" w:cs="Arial"/>
-          <w:sz w:val="24"/>
-          <w:szCs w:val="24"/>
-        </w:rPr>
-        <w:t>fk_carro_apolice</w:t>
+        <w:t>ALTER TABLE carro ADD CONSTR</w:t>
+      </w:r>
+      <w:r>
+        <w:rPr>
+          <w:rFonts w:ascii="Arial" w:hAnsi="Arial" w:cs="Arial"/>
+          <w:sz w:val="24"/>
+          <w:szCs w:val="24"/>
+        </w:rPr>
+        <w:t xml:space="preserve">AINT </w:t>
+      </w:r>
+      <w:proofErr w:type="spellStart"/>
+      <w:r>
+        <w:rPr>
+          <w:rFonts w:ascii="Arial" w:hAnsi="Arial" w:cs="Arial"/>
+          <w:sz w:val="24"/>
+          <w:szCs w:val="24"/>
+        </w:rPr>
+        <w:t>fk</w:t>
+      </w:r>
+      <w:r>
+        <w:rPr>
+          <w:rFonts w:ascii="Arial" w:hAnsi="Arial" w:cs="Arial"/>
+          <w:sz w:val="24"/>
+          <w:szCs w:val="24"/>
+        </w:rPr>
+        <w:t>_apolice</w:t>
+      </w:r>
+      <w:r>
+        <w:rPr>
+          <w:rFonts w:ascii="Arial" w:hAnsi="Arial" w:cs="Arial"/>
+          <w:sz w:val="24"/>
+          <w:szCs w:val="24"/>
+        </w:rPr>
+        <w:t>_</w:t>
+      </w:r>
+      <w:r>
+        <w:rPr>
+          <w:rFonts w:ascii="Arial" w:hAnsi="Arial" w:cs="Arial"/>
+          <w:sz w:val="24"/>
+          <w:szCs w:val="24"/>
+        </w:rPr>
+        <w:t>carro</w:t>
       </w:r>
       <w:proofErr w:type="spellEnd"/>
     </w:p>
@@ -2189,7 +2253,15 @@
           <w:sz w:val="24"/>
           <w:szCs w:val="24"/>
         </w:rPr>
-        <w:t xml:space="preserve">ALTER TABLE </w:t>
+        <w:t xml:space="preserve">ALTER </w:t>
+      </w:r>
+      <w:r>
+        <w:rPr>
+          <w:rFonts w:ascii="Arial" w:hAnsi="Arial" w:cs="Arial"/>
+          <w:sz w:val="24"/>
+          <w:szCs w:val="24"/>
+        </w:rPr>
+        <w:t xml:space="preserve">TABLE </w:t>
       </w:r>
       <w:proofErr w:type="spellStart"/>
       <w:r>
@@ -2216,7 +2288,31 @@
           <w:sz w:val="24"/>
           <w:szCs w:val="24"/>
         </w:rPr>
-        <w:t>fk_apolice_carro</w:t>
+        <w:t>fk</w:t>
+      </w:r>
+      <w:r>
+        <w:rPr>
+          <w:rFonts w:ascii="Arial" w:hAnsi="Arial" w:cs="Arial"/>
+          <w:sz w:val="24"/>
+          <w:szCs w:val="24"/>
+        </w:rPr>
+        <w:t>_carro</w:t>
+      </w:r>
+      <w:r>
+        <w:rPr>
+          <w:rFonts w:ascii="Arial" w:hAnsi="Arial" w:cs="Arial"/>
+          <w:sz w:val="24"/>
+          <w:szCs w:val="24"/>
+        </w:rPr>
+        <w:t>_</w:t>
+      </w:r>
+      <w:r>
+        <w:rPr>
+          <w:rFonts w:ascii="Arial" w:hAnsi="Arial" w:cs="Arial"/>
+          <w:sz w:val="24"/>
+          <w:szCs w:val="24"/>
+        </w:rPr>
+        <w:t>apolice</w:t>
       </w:r>
       <w:proofErr w:type="spellEnd"/>
     </w:p>
@@ -2489,8 +2585,6 @@
         </w:rPr>
         <w:t xml:space="preserve">    PRIMARY KEY(id),</w:t>
       </w:r>
-      <w:bookmarkStart w:id="0" w:name="_GoBack"/>
-      <w:bookmarkEnd w:id="0"/>
     </w:p>
     <w:p>
       <w:pPr>
@@ -2666,16 +2760,48 @@
           <w:sz w:val="24"/>
           <w:szCs w:val="24"/>
         </w:rPr>
-        <w:t xml:space="preserve">ALTER TABLE acidentes ADD CONSTRAINT </w:t>
-      </w:r>
-      <w:proofErr w:type="spellStart"/>
-      <w:r>
-        <w:rPr>
-          <w:rFonts w:ascii="Arial" w:hAnsi="Arial" w:cs="Arial"/>
-          <w:sz w:val="24"/>
-          <w:szCs w:val="24"/>
-        </w:rPr>
-        <w:t>fk_acidentes_carro</w:t>
+        <w:t>ALTER TA</w:t>
+      </w:r>
+      <w:r>
+        <w:rPr>
+          <w:rFonts w:ascii="Arial" w:hAnsi="Arial" w:cs="Arial"/>
+          <w:sz w:val="24"/>
+          <w:szCs w:val="24"/>
+        </w:rPr>
+        <w:t xml:space="preserve">BLE acidentes ADD CONSTRAINT </w:t>
+      </w:r>
+      <w:proofErr w:type="spellStart"/>
+      <w:r>
+        <w:rPr>
+          <w:rFonts w:ascii="Arial" w:hAnsi="Arial" w:cs="Arial"/>
+          <w:sz w:val="24"/>
+          <w:szCs w:val="24"/>
+        </w:rPr>
+        <w:t>fk</w:t>
+      </w:r>
+      <w:r>
+        <w:rPr>
+          <w:rFonts w:ascii="Arial" w:hAnsi="Arial" w:cs="Arial"/>
+          <w:sz w:val="24"/>
+          <w:szCs w:val="24"/>
+        </w:rPr>
+        <w:t>_carro</w:t>
+      </w:r>
+      <w:r>
+        <w:rPr>
+          <w:rFonts w:ascii="Arial" w:hAnsi="Arial" w:cs="Arial"/>
+          <w:sz w:val="24"/>
+          <w:szCs w:val="24"/>
+        </w:rPr>
+        <w:t>_</w:t>
+      </w:r>
+      <w:r>
+        <w:rPr>
+          <w:rFonts w:ascii="Arial" w:hAnsi="Arial" w:cs="Arial"/>
+          <w:sz w:val="24"/>
+          <w:szCs w:val="24"/>
+        </w:rPr>
+        <w:t>acidentes</w:t>
       </w:r>
       <w:proofErr w:type="spellEnd"/>
     </w:p>
@@ -4091,7 +4217,15 @@
           <w:sz w:val="24"/>
           <w:szCs w:val="24"/>
         </w:rPr>
-        <w:t xml:space="preserve">ALTER TABLE </w:t>
+        <w:t>ALTER TABL</w:t>
+      </w:r>
+      <w:r>
+        <w:rPr>
+          <w:rFonts w:ascii="Arial" w:hAnsi="Arial" w:cs="Arial"/>
+          <w:sz w:val="24"/>
+          <w:szCs w:val="24"/>
+        </w:rPr>
+        <w:t xml:space="preserve">E </w:t>
       </w:r>
       <w:proofErr w:type="spellStart"/>
       <w:r>
@@ -4118,7 +4252,31 @@
           <w:sz w:val="24"/>
           <w:szCs w:val="24"/>
         </w:rPr>
-        <w:t>fk_funcionario_cargos</w:t>
+        <w:t>fk</w:t>
+      </w:r>
+      <w:r>
+        <w:rPr>
+          <w:rFonts w:ascii="Arial" w:hAnsi="Arial" w:cs="Arial"/>
+          <w:sz w:val="24"/>
+          <w:szCs w:val="24"/>
+        </w:rPr>
+        <w:t>_cargos</w:t>
+      </w:r>
+      <w:r>
+        <w:rPr>
+          <w:rFonts w:ascii="Arial" w:hAnsi="Arial" w:cs="Arial"/>
+          <w:sz w:val="24"/>
+          <w:szCs w:val="24"/>
+        </w:rPr>
+        <w:t>_</w:t>
+      </w:r>
+      <w:r>
+        <w:rPr>
+          <w:rFonts w:ascii="Arial" w:hAnsi="Arial" w:cs="Arial"/>
+          <w:sz w:val="24"/>
+          <w:szCs w:val="24"/>
+        </w:rPr>
+        <w:t>funcionario</w:t>
       </w:r>
       <w:proofErr w:type="spellEnd"/>
     </w:p>
@@ -4174,6 +4332,8 @@
         </w:rPr>
         <w:t>);</w:t>
       </w:r>
+      <w:bookmarkStart w:id="0" w:name="_GoBack"/>
+      <w:bookmarkEnd w:id="0"/>
     </w:p>
     <w:p>
       <w:pPr>
@@ -5080,15 +5240,7 @@
           <w:sz w:val="28"/>
           <w:szCs w:val="28"/>
         </w:rPr>
-        <w:t xml:space="preserve"> </w:t>
-      </w:r>
-      <w:r>
-        <w:rPr>
-          <w:rFonts w:ascii="Arial" w:hAnsi="Arial" w:cs="Arial"/>
-          <w:sz w:val="28"/>
-          <w:szCs w:val="28"/>
-        </w:rPr>
-        <w:t>(</w:t>
+        <w:t xml:space="preserve"> (</w:t>
       </w:r>
       <w:proofErr w:type="spellStart"/>
       <w:r>
@@ -5114,15 +5266,7 @@
           <w:sz w:val="28"/>
           <w:szCs w:val="28"/>
         </w:rPr>
-        <w:t xml:space="preserve"> que pertençam ao cargo de GERENTE</w:t>
-      </w:r>
-      <w:r>
-        <w:rPr>
-          <w:rFonts w:ascii="Arial" w:hAnsi="Arial" w:cs="Arial"/>
-          <w:sz w:val="28"/>
-          <w:szCs w:val="28"/>
-        </w:rPr>
-        <w:t>:</w:t>
+        <w:t xml:space="preserve"> que pertençam ao cargo de GERENTE:</w:t>
       </w:r>
     </w:p>
     <w:p>
@@ -5611,15 +5755,7 @@
           <w:sz w:val="28"/>
           <w:szCs w:val="28"/>
         </w:rPr>
-        <w:t>Mostre todos os cargos</w:t>
-      </w:r>
-      <w:r>
-        <w:rPr>
-          <w:rFonts w:ascii="Arial" w:hAnsi="Arial" w:cs="Arial"/>
-          <w:sz w:val="28"/>
-          <w:szCs w:val="28"/>
-        </w:rPr>
-        <w:t>:</w:t>
+        <w:t>Mostre todos os cargos:</w:t>
       </w:r>
     </w:p>
     <w:p>
@@ -5780,15 +5916,7 @@
           <w:sz w:val="28"/>
           <w:szCs w:val="28"/>
         </w:rPr>
-        <w:t>Mostre o salário referente ao Empregado de código 5</w:t>
-      </w:r>
-      <w:r>
-        <w:rPr>
-          <w:rFonts w:ascii="Arial" w:hAnsi="Arial" w:cs="Arial"/>
-          <w:sz w:val="28"/>
-          <w:szCs w:val="28"/>
-        </w:rPr>
-        <w:t>:</w:t>
+        <w:t>Mostre o salário referente ao Empregado de código 5:</w:t>
       </w:r>
     </w:p>
     <w:p>
@@ -5965,26 +6093,7 @@
             <w14:round/>
           </w14:textOutline>
         </w:rPr>
-        <w:t xml:space="preserve">     </w:t>
-      </w:r>
-      <w:r>
-        <w:rPr>
-          <w:rFonts w:ascii="Arial" w:hAnsi="Arial" w:cs="Arial"/>
-          <w:color w:val="000000" w:themeColor="text1"/>
-          <w:sz w:val="24"/>
-          <w:szCs w:val="24"/>
-          <w14:shadow w14:blurRad="38100" w14:dist="19050" w14:dir="2700000" w14:sx="100000" w14:sy="100000" w14:kx="0" w14:ky="0" w14:algn="tl">
-            <w14:schemeClr w14:val="dk1">
-              <w14:alpha w14:val="60000"/>
-            </w14:schemeClr>
-          </w14:shadow>
-          <w14:textOutline w14:w="0" w14:cap="flat" w14:cmpd="sng" w14:algn="ctr">
-            <w14:noFill/>
-            <w14:prstDash w14:val="solid"/>
-            <w14:round/>
-          </w14:textOutline>
-        </w:rPr>
-        <w:t xml:space="preserve">FROM </w:t>
+        <w:t xml:space="preserve">     FROM </w:t>
       </w:r>
       <w:proofErr w:type="spellStart"/>
       <w:r>
@@ -6063,26 +6172,7 @@
             <w14:round/>
           </w14:textOutline>
         </w:rPr>
-        <w:t xml:space="preserve">     </w:t>
-      </w:r>
-      <w:r>
-        <w:rPr>
-          <w:rFonts w:ascii="Arial" w:hAnsi="Arial" w:cs="Arial"/>
-          <w:color w:val="000000" w:themeColor="text1"/>
-          <w:sz w:val="24"/>
-          <w:szCs w:val="24"/>
-          <w14:shadow w14:blurRad="38100" w14:dist="19050" w14:dir="2700000" w14:sx="100000" w14:sy="100000" w14:kx="0" w14:ky="0" w14:algn="tl">
-            <w14:schemeClr w14:val="dk1">
-              <w14:alpha w14:val="60000"/>
-            </w14:schemeClr>
-          </w14:shadow>
-          <w14:textOutline w14:w="0" w14:cap="flat" w14:cmpd="sng" w14:algn="ctr">
-            <w14:noFill/>
-            <w14:prstDash w14:val="solid"/>
-            <w14:round/>
-          </w14:textOutline>
-        </w:rPr>
-        <w:t xml:space="preserve">WHERE f.id = 5 AND </w:t>
+        <w:t xml:space="preserve">     WHERE f.id = 5 AND </w:t>
       </w:r>
       <w:proofErr w:type="spellStart"/>
       <w:r>
@@ -6208,15 +6298,7 @@
           <w:sz w:val="28"/>
           <w:szCs w:val="28"/>
         </w:rPr>
-        <w:t>Mostre a soma dos salários de todos os Empregados</w:t>
-      </w:r>
-      <w:r>
-        <w:rPr>
-          <w:rFonts w:ascii="Arial" w:hAnsi="Arial" w:cs="Arial"/>
-          <w:sz w:val="28"/>
-          <w:szCs w:val="28"/>
-        </w:rPr>
-        <w:t>:</w:t>
+        <w:t>Mostre a soma dos salários de todos os Empregados:</w:t>
       </w:r>
     </w:p>
     <w:p>
@@ -6646,15 +6728,7 @@
           <w:sz w:val="28"/>
           <w:szCs w:val="28"/>
         </w:rPr>
-        <w:t>Mostre a média salarial dos Empregados</w:t>
-      </w:r>
-      <w:r>
-        <w:rPr>
-          <w:rFonts w:ascii="Arial" w:hAnsi="Arial" w:cs="Arial"/>
-          <w:sz w:val="28"/>
-          <w:szCs w:val="28"/>
-        </w:rPr>
-        <w:t>:</w:t>
+        <w:t>Mostre a média salarial dos Empregados:</w:t>
       </w:r>
     </w:p>
     <w:p>
@@ -7083,15 +7157,7 @@
           <w:sz w:val="28"/>
           <w:szCs w:val="28"/>
         </w:rPr>
-        <w:t>Mostre o Maior e o Menor salário dos Empregados</w:t>
-      </w:r>
-      <w:r>
-        <w:rPr>
-          <w:rFonts w:ascii="Arial" w:hAnsi="Arial" w:cs="Arial"/>
-          <w:sz w:val="28"/>
-          <w:szCs w:val="28"/>
-        </w:rPr>
-        <w:t>:</w:t>
+        <w:t>Mostre o Maior e o Menor salário dos Empregados:</w:t>
       </w:r>
     </w:p>
     <w:p>
@@ -7897,15 +7963,7 @@
           <w:sz w:val="28"/>
           <w:szCs w:val="28"/>
         </w:rPr>
-        <w:t>Mostre a quantidade de Empregados cadastrados</w:t>
-      </w:r>
-      <w:r>
-        <w:rPr>
-          <w:rFonts w:ascii="Arial" w:hAnsi="Arial" w:cs="Arial"/>
-          <w:sz w:val="28"/>
-          <w:szCs w:val="28"/>
-        </w:rPr>
-        <w:t>:</w:t>
+        <w:t>Mostre a quantidade de Empregados cadastrados:</w:t>
       </w:r>
     </w:p>
     <w:p>
@@ -8334,15 +8392,7 @@
           <w:sz w:val="28"/>
           <w:szCs w:val="28"/>
         </w:rPr>
-        <w:t>Mostre a soma do</w:t>
-      </w:r>
-      <w:r>
-        <w:rPr>
-          <w:rFonts w:ascii="Arial" w:hAnsi="Arial" w:cs="Arial"/>
-          <w:sz w:val="28"/>
-          <w:szCs w:val="28"/>
-        </w:rPr>
-        <w:t>s salários, agrupados por cargo:</w:t>
+        <w:t>Mostre a soma dos salários, agrupados por cargo:</w:t>
       </w:r>
     </w:p>
     <w:p>
@@ -8695,26 +8745,7 @@
             <w14:round/>
           </w14:textOutline>
         </w:rPr>
-        <w:t xml:space="preserve">) </w:t>
-      </w:r>
-      <w:r>
-        <w:rPr>
-          <w:rFonts w:ascii="Arial" w:hAnsi="Arial" w:cs="Arial"/>
-          <w:color w:val="000000" w:themeColor="text1"/>
-          <w:sz w:val="24"/>
-          <w:szCs w:val="24"/>
-          <w14:shadow w14:blurRad="38100" w14:dist="19050" w14:dir="2700000" w14:sx="100000" w14:sy="100000" w14:kx="0" w14:ky="0" w14:algn="tl">
-            <w14:schemeClr w14:val="dk1">
-              <w14:alpha w14:val="60000"/>
-            </w14:schemeClr>
-          </w14:shadow>
-          <w14:textOutline w14:w="0" w14:cap="flat" w14:cmpd="sng" w14:algn="ctr">
-            <w14:noFill/>
-            <w14:prstDash w14:val="solid"/>
-            <w14:round/>
-          </w14:textOutline>
-        </w:rPr>
-        <w:t xml:space="preserve">AS </w:t>
+        <w:t xml:space="preserve">) AS </w:t>
       </w:r>
       <w:proofErr w:type="spellStart"/>
       <w:r>
@@ -8774,26 +8805,7 @@
             <w14:round/>
           </w14:textOutline>
         </w:rPr>
-        <w:t xml:space="preserve">     </w:t>
-      </w:r>
-      <w:r>
-        <w:rPr>
-          <w:rFonts w:ascii="Arial" w:hAnsi="Arial" w:cs="Arial"/>
-          <w:color w:val="000000" w:themeColor="text1"/>
-          <w:sz w:val="24"/>
-          <w:szCs w:val="24"/>
-          <w14:shadow w14:blurRad="38100" w14:dist="19050" w14:dir="2700000" w14:sx="100000" w14:sy="100000" w14:kx="0" w14:ky="0" w14:algn="tl">
-            <w14:schemeClr w14:val="dk1">
-              <w14:alpha w14:val="60000"/>
-            </w14:schemeClr>
-          </w14:shadow>
-          <w14:textOutline w14:w="0" w14:cap="flat" w14:cmpd="sng" w14:algn="ctr">
-            <w14:noFill/>
-            <w14:prstDash w14:val="solid"/>
-            <w14:round/>
-          </w14:textOutline>
-        </w:rPr>
-        <w:t xml:space="preserve">FROM </w:t>
+        <w:t xml:space="preserve">     FROM </w:t>
       </w:r>
       <w:proofErr w:type="spellStart"/>
       <w:r>
@@ -8872,26 +8884,7 @@
             <w14:round/>
           </w14:textOutline>
         </w:rPr>
-        <w:t xml:space="preserve">     </w:t>
-      </w:r>
-      <w:r>
-        <w:rPr>
-          <w:rFonts w:ascii="Arial" w:hAnsi="Arial" w:cs="Arial"/>
-          <w:color w:val="000000" w:themeColor="text1"/>
-          <w:sz w:val="24"/>
-          <w:szCs w:val="24"/>
-          <w14:shadow w14:blurRad="38100" w14:dist="19050" w14:dir="2700000" w14:sx="100000" w14:sy="100000" w14:kx="0" w14:ky="0" w14:algn="tl">
-            <w14:schemeClr w14:val="dk1">
-              <w14:alpha w14:val="60000"/>
-            </w14:schemeClr>
-          </w14:shadow>
-          <w14:textOutline w14:w="0" w14:cap="flat" w14:cmpd="sng" w14:algn="ctr">
-            <w14:noFill/>
-            <w14:prstDash w14:val="solid"/>
-            <w14:round/>
-          </w14:textOutline>
-        </w:rPr>
-        <w:t xml:space="preserve">WHERE </w:t>
+        <w:t xml:space="preserve">     WHERE </w:t>
       </w:r>
       <w:proofErr w:type="spellStart"/>
       <w:r>
@@ -8991,26 +8984,7 @@
             <w14:round/>
           </w14:textOutline>
         </w:rPr>
-        <w:t xml:space="preserve">     </w:t>
-      </w:r>
-      <w:r>
-        <w:rPr>
-          <w:rFonts w:ascii="Arial" w:hAnsi="Arial" w:cs="Arial"/>
-          <w:color w:val="000000" w:themeColor="text1"/>
-          <w:sz w:val="24"/>
-          <w:szCs w:val="24"/>
-          <w14:shadow w14:blurRad="38100" w14:dist="19050" w14:dir="2700000" w14:sx="100000" w14:sy="100000" w14:kx="0" w14:ky="0" w14:algn="tl">
-            <w14:schemeClr w14:val="dk1">
-              <w14:alpha w14:val="60000"/>
-            </w14:schemeClr>
-          </w14:shadow>
-          <w14:textOutline w14:w="0" w14:cap="flat" w14:cmpd="sng" w14:algn="ctr">
-            <w14:noFill/>
-            <w14:prstDash w14:val="solid"/>
-            <w14:round/>
-          </w14:textOutline>
-        </w:rPr>
-        <w:t xml:space="preserve">GROUP BY </w:t>
+        <w:t xml:space="preserve">     GROUP BY </w:t>
       </w:r>
       <w:proofErr w:type="spellStart"/>
       <w:r>

</xml_diff>